<commit_message>
additional notes about rrl added
</commit_message>
<xml_diff>
--- a/0_MARCH_3_2022/4609_DP1_Outline.docx
+++ b/0_MARCH_3_2022/4609_DP1_Outline.docx
@@ -301,20 +301,7 @@
           <w:rFonts w:ascii="Arial" w:eastAsia="Arial" w:hAnsi="Arial" w:cs="Arial"/>
         </w:rPr>
         <w:br/>
-      </w:r>
-      <w:proofErr w:type="spellStart"/>
-      <w:r>
-        <w:rPr>
-          <w:rFonts w:ascii="Arial" w:eastAsia="Arial" w:hAnsi="Arial" w:cs="Arial"/>
-        </w:rPr>
-        <w:t>Sta.Mesa</w:t>
-      </w:r>
-      <w:proofErr w:type="spellEnd"/>
-      <w:r>
-        <w:rPr>
-          <w:rFonts w:ascii="Arial" w:eastAsia="Arial" w:hAnsi="Arial" w:cs="Arial"/>
-        </w:rPr>
-        <w:t>, Manila</w:t>
+        <w:t>Sta.Mesa, Manila</w:t>
       </w:r>
       <w:r>
         <w:rPr>
@@ -458,21 +445,12 @@
         </w:rPr>
         <w:br/>
       </w:r>
-      <w:proofErr w:type="spellStart"/>
-      <w:r>
-        <w:rPr>
-          <w:rFonts w:ascii="Arial" w:eastAsia="Arial" w:hAnsi="Arial" w:cs="Arial"/>
-          <w:b/>
-        </w:rPr>
-        <w:t>Bagas</w:t>
-      </w:r>
-      <w:proofErr w:type="spellEnd"/>
-      <w:r>
-        <w:rPr>
-          <w:rFonts w:ascii="Arial" w:eastAsia="Arial" w:hAnsi="Arial" w:cs="Arial"/>
-          <w:b/>
-        </w:rPr>
-        <w:t>, John Christopher B</w:t>
+      <w:r>
+        <w:rPr>
+          <w:rFonts w:ascii="Arial" w:eastAsia="Arial" w:hAnsi="Arial" w:cs="Arial"/>
+          <w:b/>
+        </w:rPr>
+        <w:t>Bagas, John Christopher B</w:t>
       </w:r>
     </w:p>
     <w:p>
@@ -518,23 +496,13 @@
           <w:rFonts w:ascii="Arial" w:eastAsia="Arial" w:hAnsi="Arial" w:cs="Arial"/>
         </w:rPr>
       </w:pPr>
-      <w:proofErr w:type="spellStart"/>
       <w:r>
         <w:rPr>
           <w:rFonts w:ascii="Arial" w:eastAsia="Arial" w:hAnsi="Arial" w:cs="Arial"/>
           <w:b/>
           <w:lang w:val="en-PH"/>
         </w:rPr>
-        <w:t>Pabanil</w:t>
-      </w:r>
-      <w:proofErr w:type="spellEnd"/>
-      <w:r>
-        <w:rPr>
-          <w:rFonts w:ascii="Arial" w:eastAsia="Arial" w:hAnsi="Arial" w:cs="Arial"/>
-          <w:b/>
-          <w:lang w:val="en-PH"/>
-        </w:rPr>
-        <w:t>, Michael John P.</w:t>
+        <w:t>Pabanil, Michael John P.</w:t>
       </w:r>
       <w:r>
         <w:rPr>
@@ -690,30 +658,8 @@
           <w:sz w:val="22"/>
           <w:szCs w:val="22"/>
         </w:rPr>
-        <w:t>……………………………………………………………………………………</w:t>
-      </w:r>
-      <w:proofErr w:type="gramStart"/>
-      <w:r>
-        <w:rPr>
-          <w:rFonts w:ascii="Arial" w:eastAsia="Arial" w:hAnsi="Arial" w:cs="Arial"/>
-          <w:b/>
-          <w:sz w:val="22"/>
-          <w:szCs w:val="22"/>
-        </w:rPr>
-        <w:t>….</w:t>
-      </w:r>
-      <w:proofErr w:type="spellStart"/>
-      <w:r>
-        <w:rPr>
-          <w:rFonts w:ascii="Arial" w:eastAsia="Arial" w:hAnsi="Arial" w:cs="Arial"/>
-          <w:b/>
-          <w:sz w:val="22"/>
-          <w:szCs w:val="22"/>
-        </w:rPr>
-        <w:t>i</w:t>
-      </w:r>
-      <w:proofErr w:type="spellEnd"/>
-      <w:proofErr w:type="gramEnd"/>
+        <w:t>……………………………………………………………………………………….i</w:t>
+      </w:r>
     </w:p>
     <w:p>
       <w:pPr>
@@ -757,19 +703,8 @@
           <w:sz w:val="22"/>
           <w:szCs w:val="22"/>
         </w:rPr>
-        <w:t>…………………………………………………………………………</w:t>
-      </w:r>
-      <w:proofErr w:type="gramStart"/>
-      <w:r>
-        <w:rPr>
-          <w:rFonts w:ascii="Arial" w:eastAsia="Arial" w:hAnsi="Arial" w:cs="Arial"/>
-          <w:b/>
-          <w:sz w:val="22"/>
-          <w:szCs w:val="22"/>
-        </w:rPr>
-        <w:t>....ii</w:t>
-      </w:r>
-      <w:proofErr w:type="gramEnd"/>
+        <w:t>…………………………………………………………………………....ii</w:t>
+      </w:r>
     </w:p>
     <w:p>
       <w:pPr>
@@ -789,17 +724,7 @@
           <w:sz w:val="22"/>
           <w:szCs w:val="22"/>
         </w:rPr>
-        <w:t>List of Figures ……………………………………………………………………………</w:t>
-      </w:r>
-      <w:proofErr w:type="gramStart"/>
-      <w:r>
-        <w:rPr>
-          <w:rFonts w:ascii="Arial" w:eastAsia="Arial" w:hAnsi="Arial" w:cs="Arial"/>
-          <w:b/>
-          <w:sz w:val="22"/>
-          <w:szCs w:val="22"/>
-        </w:rPr>
-        <w:t>….</w:t>
+        <w:t>List of Figures ……………………………………………………………………………….</w:t>
       </w:r>
       <w:r>
         <w:rPr>
@@ -810,7 +735,6 @@
         </w:rPr>
         <w:t>iii</w:t>
       </w:r>
-      <w:proofErr w:type="gramEnd"/>
     </w:p>
     <w:p>
       <w:pPr>
@@ -830,27 +754,7 @@
           <w:sz w:val="22"/>
           <w:szCs w:val="22"/>
         </w:rPr>
-        <w:t xml:space="preserve">Chapter 1: The Problem and its Setting </w:t>
-      </w:r>
-      <w:proofErr w:type="gramStart"/>
-      <w:r>
-        <w:rPr>
-          <w:rFonts w:ascii="Arial" w:eastAsia="Arial" w:hAnsi="Arial" w:cs="Arial"/>
-          <w:b/>
-          <w:sz w:val="22"/>
-          <w:szCs w:val="22"/>
-        </w:rPr>
-        <w:t>…..</w:t>
-      </w:r>
-      <w:proofErr w:type="gramEnd"/>
-      <w:r>
-        <w:rPr>
-          <w:rFonts w:ascii="Arial" w:eastAsia="Arial" w:hAnsi="Arial" w:cs="Arial"/>
-          <w:b/>
-          <w:sz w:val="22"/>
-          <w:szCs w:val="22"/>
-        </w:rPr>
-        <w:t>…………………………………………..…1</w:t>
+        <w:t>Chapter 1: The Problem and its Setting …..…………………………………………..…1</w:t>
       </w:r>
     </w:p>
     <w:p>
@@ -915,27 +819,7 @@
           <w:sz w:val="22"/>
           <w:szCs w:val="22"/>
         </w:rPr>
-        <w:t>Theoretical Framework …………………………………...……………………</w:t>
-      </w:r>
-      <w:proofErr w:type="gramStart"/>
-      <w:r>
-        <w:rPr>
-          <w:rFonts w:ascii="Arial" w:eastAsia="Arial" w:hAnsi="Arial" w:cs="Arial"/>
-          <w:color w:val="000000"/>
-          <w:sz w:val="22"/>
-          <w:szCs w:val="22"/>
-        </w:rPr>
-        <w:t>…..</w:t>
-      </w:r>
-      <w:proofErr w:type="gramEnd"/>
-      <w:r>
-        <w:rPr>
-          <w:rFonts w:ascii="Arial" w:eastAsia="Arial" w:hAnsi="Arial" w:cs="Arial"/>
-          <w:color w:val="000000"/>
-          <w:sz w:val="22"/>
-          <w:szCs w:val="22"/>
-        </w:rPr>
-        <w:t>………...</w:t>
+        <w:t>Theoretical Framework …………………………………...………………………..………...</w:t>
       </w:r>
       <w:r>
         <w:rPr>
@@ -972,19 +856,8 @@
           <w:sz w:val="22"/>
           <w:szCs w:val="22"/>
         </w:rPr>
-        <w:t>Conceptual Framework …………………………………………...…………………...…</w:t>
-      </w:r>
-      <w:proofErr w:type="gramStart"/>
-      <w:r>
-        <w:rPr>
-          <w:rFonts w:ascii="Arial" w:eastAsia="Arial" w:hAnsi="Arial" w:cs="Arial"/>
-          <w:color w:val="000000"/>
-          <w:sz w:val="22"/>
-          <w:szCs w:val="22"/>
-        </w:rPr>
-        <w:t>…..</w:t>
-      </w:r>
-      <w:proofErr w:type="gramEnd"/>
+        <w:t>Conceptual Framework …………………………………………...…………………...……..</w:t>
+      </w:r>
       <w:r>
         <w:rPr>
           <w:rFonts w:ascii="Arial" w:eastAsia="Arial" w:hAnsi="Arial" w:cs="Arial"/>
@@ -1020,27 +893,7 @@
           <w:sz w:val="22"/>
           <w:szCs w:val="22"/>
         </w:rPr>
-        <w:t>Statement of the Problem ………………………………………………</w:t>
-      </w:r>
-      <w:proofErr w:type="gramStart"/>
-      <w:r>
-        <w:rPr>
-          <w:rFonts w:ascii="Arial" w:eastAsia="Arial" w:hAnsi="Arial" w:cs="Arial"/>
-          <w:color w:val="000000"/>
-          <w:sz w:val="22"/>
-          <w:szCs w:val="22"/>
-        </w:rPr>
-        <w:t>…..</w:t>
-      </w:r>
-      <w:proofErr w:type="gramEnd"/>
-      <w:r>
-        <w:rPr>
-          <w:rFonts w:ascii="Arial" w:eastAsia="Arial" w:hAnsi="Arial" w:cs="Arial"/>
-          <w:color w:val="000000"/>
-          <w:sz w:val="22"/>
-          <w:szCs w:val="22"/>
-        </w:rPr>
-        <w:t>………………..</w:t>
+        <w:t>Statement of the Problem …………………………………………………..………………..</w:t>
       </w:r>
       <w:r>
         <w:rPr>
@@ -1077,27 +930,7 @@
           <w:sz w:val="22"/>
           <w:szCs w:val="22"/>
         </w:rPr>
-        <w:t>Hypothesis ………………………………………………………………………………</w:t>
-      </w:r>
-      <w:proofErr w:type="gramStart"/>
-      <w:r>
-        <w:rPr>
-          <w:rFonts w:ascii="Arial" w:eastAsia="Arial" w:hAnsi="Arial" w:cs="Arial"/>
-          <w:color w:val="000000"/>
-          <w:sz w:val="22"/>
-          <w:szCs w:val="22"/>
-        </w:rPr>
-        <w:t>…..</w:t>
-      </w:r>
-      <w:proofErr w:type="gramEnd"/>
-      <w:r>
-        <w:rPr>
-          <w:rFonts w:ascii="Arial" w:eastAsia="Arial" w:hAnsi="Arial" w:cs="Arial"/>
-          <w:color w:val="000000"/>
-          <w:sz w:val="22"/>
-          <w:szCs w:val="22"/>
-        </w:rPr>
-        <w:t>…</w:t>
+        <w:t>Hypothesis …………………………………………………………………………………..…</w:t>
       </w:r>
       <w:r>
         <w:rPr>
@@ -1162,25 +995,7 @@
           <w:sz w:val="22"/>
           <w:szCs w:val="22"/>
         </w:rPr>
-        <w:t xml:space="preserve"> Significance of the Study …………………………………………</w:t>
-      </w:r>
-      <w:proofErr w:type="gramStart"/>
-      <w:r>
-        <w:rPr>
-          <w:rFonts w:ascii="Arial" w:eastAsia="Arial" w:hAnsi="Arial" w:cs="Arial"/>
-          <w:sz w:val="22"/>
-          <w:szCs w:val="22"/>
-        </w:rPr>
-        <w:t>…..</w:t>
-      </w:r>
-      <w:proofErr w:type="gramEnd"/>
-      <w:r>
-        <w:rPr>
-          <w:rFonts w:ascii="Arial" w:eastAsia="Arial" w:hAnsi="Arial" w:cs="Arial"/>
-          <w:sz w:val="22"/>
-          <w:szCs w:val="22"/>
-        </w:rPr>
-        <w:t>……...……………….</w:t>
+        <w:t xml:space="preserve"> Significance of the Study ……………………………………………..……...……………….</w:t>
       </w:r>
       <w:r>
         <w:rPr>
@@ -1207,25 +1022,7 @@
           <w:sz w:val="22"/>
           <w:szCs w:val="22"/>
         </w:rPr>
-        <w:t xml:space="preserve"> Definition of Terms …………………….…………………………………</w:t>
-      </w:r>
-      <w:proofErr w:type="gramStart"/>
-      <w:r>
-        <w:rPr>
-          <w:rFonts w:ascii="Arial" w:eastAsia="Arial" w:hAnsi="Arial" w:cs="Arial"/>
-          <w:sz w:val="22"/>
-          <w:szCs w:val="22"/>
-        </w:rPr>
-        <w:t>…..</w:t>
-      </w:r>
-      <w:proofErr w:type="gramEnd"/>
-      <w:r>
-        <w:rPr>
-          <w:rFonts w:ascii="Arial" w:eastAsia="Arial" w:hAnsi="Arial" w:cs="Arial"/>
-          <w:sz w:val="22"/>
-          <w:szCs w:val="22"/>
-        </w:rPr>
-        <w:t>……….………</w:t>
+        <w:t xml:space="preserve"> Definition of Terms …………………….……………………………………..……….………</w:t>
       </w:r>
       <w:r>
         <w:rPr>
@@ -1254,27 +1051,7 @@
           <w:sz w:val="22"/>
           <w:szCs w:val="22"/>
         </w:rPr>
-        <w:t>Chapter 2: Review of Literature and Studies …………...……………</w:t>
-      </w:r>
-      <w:proofErr w:type="gramStart"/>
-      <w:r>
-        <w:rPr>
-          <w:rFonts w:ascii="Arial" w:eastAsia="Arial" w:hAnsi="Arial" w:cs="Arial"/>
-          <w:b/>
-          <w:sz w:val="22"/>
-          <w:szCs w:val="22"/>
-        </w:rPr>
-        <w:t>…..</w:t>
-      </w:r>
-      <w:proofErr w:type="gramEnd"/>
-      <w:r>
-        <w:rPr>
-          <w:rFonts w:ascii="Arial" w:eastAsia="Arial" w:hAnsi="Arial" w:cs="Arial"/>
-          <w:b/>
-          <w:sz w:val="22"/>
-          <w:szCs w:val="22"/>
-        </w:rPr>
-        <w:t>…………...</w:t>
+        <w:t>Chapter 2: Review of Literature and Studies …………...………………..…………...</w:t>
       </w:r>
       <w:r>
         <w:rPr>
@@ -1305,25 +1082,7 @@
           <w:sz w:val="22"/>
           <w:szCs w:val="22"/>
         </w:rPr>
-        <w:t xml:space="preserve"> Thematic Organization of Literature and Studies …………………………</w:t>
-      </w:r>
-      <w:proofErr w:type="gramStart"/>
-      <w:r>
-        <w:rPr>
-          <w:rFonts w:ascii="Arial" w:eastAsia="Arial" w:hAnsi="Arial" w:cs="Arial"/>
-          <w:sz w:val="22"/>
-          <w:szCs w:val="22"/>
-        </w:rPr>
-        <w:t>…..</w:t>
-      </w:r>
-      <w:proofErr w:type="gramEnd"/>
-      <w:r>
-        <w:rPr>
-          <w:rFonts w:ascii="Arial" w:eastAsia="Arial" w:hAnsi="Arial" w:cs="Arial"/>
-          <w:sz w:val="22"/>
-          <w:szCs w:val="22"/>
-        </w:rPr>
-        <w:t>…………</w:t>
+        <w:t xml:space="preserve"> Thematic Organization of Literature and Studies ……………………………..…………</w:t>
       </w:r>
       <w:r>
         <w:rPr>
@@ -1395,27 +1154,7 @@
           <w:sz w:val="22"/>
           <w:szCs w:val="22"/>
         </w:rPr>
-        <w:t>Chapter 3: Methodology ………</w:t>
-      </w:r>
-      <w:proofErr w:type="gramStart"/>
-      <w:r>
-        <w:rPr>
-          <w:rFonts w:ascii="Arial" w:eastAsia="Arial" w:hAnsi="Arial" w:cs="Arial"/>
-          <w:b/>
-          <w:sz w:val="22"/>
-          <w:szCs w:val="22"/>
-        </w:rPr>
-        <w:t>…..</w:t>
-      </w:r>
-      <w:proofErr w:type="gramEnd"/>
-      <w:r>
-        <w:rPr>
-          <w:rFonts w:ascii="Arial" w:eastAsia="Arial" w:hAnsi="Arial" w:cs="Arial"/>
-          <w:b/>
-          <w:sz w:val="22"/>
-          <w:szCs w:val="22"/>
-        </w:rPr>
-        <w:t>……………………………………………………...</w:t>
+        <w:t>Chapter 3: Methodology …………..……………………………………………………...</w:t>
       </w:r>
       <w:r>
         <w:rPr>
@@ -1443,25 +1182,7 @@
           <w:sz w:val="22"/>
           <w:szCs w:val="22"/>
         </w:rPr>
-        <w:t>Research Design …………………………………………………………………………</w:t>
-      </w:r>
-      <w:proofErr w:type="gramStart"/>
-      <w:r>
-        <w:rPr>
-          <w:rFonts w:ascii="Arial" w:eastAsia="Arial" w:hAnsi="Arial" w:cs="Arial"/>
-          <w:sz w:val="22"/>
-          <w:szCs w:val="22"/>
-        </w:rPr>
-        <w:t>.....</w:t>
-      </w:r>
-      <w:proofErr w:type="gramEnd"/>
-      <w:r>
-        <w:rPr>
-          <w:rFonts w:ascii="Arial" w:eastAsia="Arial" w:hAnsi="Arial" w:cs="Arial"/>
-          <w:sz w:val="22"/>
-          <w:szCs w:val="22"/>
-        </w:rPr>
-        <w:t>1</w:t>
+        <w:t>Research Design ………………………………………………………………………….....1</w:t>
       </w:r>
       <w:r>
         <w:rPr>
@@ -1488,25 +1209,7 @@
           <w:sz w:val="22"/>
           <w:szCs w:val="22"/>
         </w:rPr>
-        <w:t>Flowchart of Research Design/Process Flowchart</w:t>
-      </w:r>
-      <w:proofErr w:type="gramStart"/>
-      <w:r>
-        <w:rPr>
-          <w:rFonts w:ascii="Arial" w:eastAsia="Arial" w:hAnsi="Arial" w:cs="Arial"/>
-          <w:sz w:val="22"/>
-          <w:szCs w:val="22"/>
-        </w:rPr>
-        <w:t xml:space="preserve"> ..</w:t>
-      </w:r>
-      <w:proofErr w:type="gramEnd"/>
-      <w:r>
-        <w:rPr>
-          <w:rFonts w:ascii="Arial" w:eastAsia="Arial" w:hAnsi="Arial" w:cs="Arial"/>
-          <w:sz w:val="22"/>
-          <w:szCs w:val="22"/>
-        </w:rPr>
-        <w:t>……………………………..…...…1</w:t>
+        <w:t>Flowchart of Research Design/Process Flowchart ..……………………………..…...…1</w:t>
       </w:r>
       <w:r>
         <w:rPr>
@@ -1568,25 +1271,7 @@
           <w:sz w:val="22"/>
           <w:szCs w:val="22"/>
         </w:rPr>
-        <w:t xml:space="preserve"> …………………………………………………………</w:t>
-      </w:r>
-      <w:proofErr w:type="gramStart"/>
-      <w:r>
-        <w:rPr>
-          <w:rFonts w:ascii="Arial" w:eastAsia="Arial" w:hAnsi="Arial" w:cs="Arial"/>
-          <w:sz w:val="22"/>
-          <w:szCs w:val="22"/>
-        </w:rPr>
-        <w:t>…..</w:t>
-      </w:r>
-      <w:proofErr w:type="gramEnd"/>
-      <w:r>
-        <w:rPr>
-          <w:rFonts w:ascii="Arial" w:eastAsia="Arial" w:hAnsi="Arial" w:cs="Arial"/>
-          <w:sz w:val="22"/>
-          <w:szCs w:val="22"/>
-        </w:rPr>
-        <w:t>……</w:t>
+        <w:t xml:space="preserve"> ……………………………………………………………..……</w:t>
       </w:r>
       <w:r>
         <w:rPr>
@@ -2314,31 +1999,7 @@
           <w:sz w:val="22"/>
           <w:szCs w:val="22"/>
         </w:rPr>
-        <w:t xml:space="preserve"> ……………………………………………………………</w:t>
-      </w:r>
-      <w:proofErr w:type="gramStart"/>
-      <w:r>
-        <w:rPr>
-          <w:rFonts w:ascii="Arial" w:hAnsi="Arial" w:cs="Arial"/>
-          <w:i w:val="0"/>
-          <w:iCs w:val="0"/>
-          <w:color w:val="auto"/>
-          <w:sz w:val="22"/>
-          <w:szCs w:val="22"/>
-        </w:rPr>
-        <w:t>…..</w:t>
-      </w:r>
-      <w:proofErr w:type="gramEnd"/>
-      <w:r>
-        <w:rPr>
-          <w:rFonts w:ascii="Arial" w:hAnsi="Arial" w:cs="Arial"/>
-          <w:i w:val="0"/>
-          <w:iCs w:val="0"/>
-          <w:color w:val="auto"/>
-          <w:sz w:val="22"/>
-          <w:szCs w:val="22"/>
-        </w:rPr>
-        <w:t>19</w:t>
+        <w:t xml:space="preserve"> ………………………………………………………………..19</w:t>
       </w:r>
     </w:p>
     <w:p>
@@ -3317,7 +2978,6 @@
         </w:rPr>
         <w:t>(</w:t>
       </w:r>
-      <w:proofErr w:type="spellStart"/>
       <w:r>
         <w:rPr>
           <w:rFonts w:ascii="Arial" w:eastAsia="Arial" w:hAnsi="Arial" w:cs="Arial"/>
@@ -3326,7 +2986,6 @@
         </w:rPr>
         <w:t>Worldometer</w:t>
       </w:r>
-      <w:proofErr w:type="spellEnd"/>
       <w:r>
         <w:rPr>
           <w:rFonts w:ascii="Arial" w:eastAsia="Arial" w:hAnsi="Arial" w:cs="Arial"/>
@@ -3427,25 +3086,7 @@
           <w:sz w:val="22"/>
           <w:szCs w:val="22"/>
         </w:rPr>
-        <w:t xml:space="preserve">According to </w:t>
-      </w:r>
-      <w:proofErr w:type="spellStart"/>
-      <w:r>
-        <w:rPr>
-          <w:rFonts w:ascii="Arial" w:eastAsia="Arial" w:hAnsi="Arial" w:cs="Arial"/>
-          <w:sz w:val="22"/>
-          <w:szCs w:val="22"/>
-        </w:rPr>
-        <w:t>NationalAcademies</w:t>
-      </w:r>
-      <w:proofErr w:type="spellEnd"/>
-      <w:r>
-        <w:rPr>
-          <w:rFonts w:ascii="Arial" w:eastAsia="Arial" w:hAnsi="Arial" w:cs="Arial"/>
-          <w:sz w:val="22"/>
-          <w:szCs w:val="22"/>
-        </w:rPr>
-        <w:t xml:space="preserve"> (2021), ultraviolet lights specifically UVC, have the trait to inactivate </w:t>
+        <w:t xml:space="preserve">According to NationalAcademies (2021), ultraviolet lights specifically UVC, have the trait to inactivate </w:t>
       </w:r>
       <w:r>
         <w:rPr>
@@ -3668,25 +3309,7 @@
           <w:sz w:val="22"/>
           <w:szCs w:val="22"/>
         </w:rPr>
-        <w:t xml:space="preserve">According to an in vitro experiment of Kitagawa et al. (2020), the 222-nm UVC irradiation in contaminated SARS-CoV-2 have significant effect. 0.1 </w:t>
-      </w:r>
-      <w:proofErr w:type="spellStart"/>
-      <w:r>
-        <w:rPr>
-          <w:rFonts w:ascii="Arial" w:eastAsia="Arial" w:hAnsi="Arial" w:cs="Arial"/>
-          <w:sz w:val="22"/>
-          <w:szCs w:val="22"/>
-        </w:rPr>
-        <w:t>mW</w:t>
-      </w:r>
-      <w:proofErr w:type="spellEnd"/>
-      <w:r>
-        <w:rPr>
-          <w:rFonts w:ascii="Arial" w:eastAsia="Arial" w:hAnsi="Arial" w:cs="Arial"/>
-          <w:sz w:val="22"/>
-          <w:szCs w:val="22"/>
-        </w:rPr>
-        <w:t>/cm2 concentration of SARS-CoV-2 have been investigated after irradiating with 222 nm between 10 and 300 seconds in 50% infectious dose of tissue culture (TCID50). Quantitative transcription polymerase chain reaction is used to measure SARS-CoV-2 RNA with the same conditions.</w:t>
+        <w:t>According to an in vitro experiment of Kitagawa et al. (2020), the 222-nm UVC irradiation in contaminated SARS-CoV-2 have significant effect. 0.1 mW/cm2 concentration of SARS-CoV-2 have been investigated after irradiating with 222 nm between 10 and 300 seconds in 50% infectious dose of tissue culture (TCID50). Quantitative transcription polymerase chain reaction is used to measure SARS-CoV-2 RNA with the same conditions.</w:t>
       </w:r>
     </w:p>
     <w:p>
@@ -3717,25 +3340,7 @@
           <w:sz w:val="22"/>
           <w:szCs w:val="22"/>
         </w:rPr>
-        <w:t xml:space="preserve">he study has shown that 88.5 to 99.7% of SARS-CoV-2 has reduced based on the TCID50 test and resulted in one and 3 </w:t>
-      </w:r>
-      <w:proofErr w:type="spellStart"/>
-      <w:r>
-        <w:rPr>
-          <w:rFonts w:ascii="Arial" w:eastAsia="Arial" w:hAnsi="Arial" w:cs="Arial"/>
-          <w:sz w:val="22"/>
-          <w:szCs w:val="22"/>
-        </w:rPr>
-        <w:t>mJ</w:t>
-      </w:r>
-      <w:proofErr w:type="spellEnd"/>
-      <w:r>
-        <w:rPr>
-          <w:rFonts w:ascii="Arial" w:eastAsia="Arial" w:hAnsi="Arial" w:cs="Arial"/>
-          <w:sz w:val="22"/>
-          <w:szCs w:val="22"/>
-        </w:rPr>
-        <w:t>/cm2 of 222-nm UVC irradiation for between 10 and 30 seconds. The test has also shown that SARS-CoV-2 RNA copies does not change after 5-minute irradiation of UVC.</w:t>
+        <w:t>he study has shown that 88.5 to 99.7% of SARS-CoV-2 has reduced based on the TCID50 test and resulted in one and 3 mJ/cm2 of 222-nm UVC irradiation for between 10 and 30 seconds. The test has also shown that SARS-CoV-2 RNA copies does not change after 5-minute irradiation of UVC.</w:t>
       </w:r>
     </w:p>
     <w:p>
@@ -3767,25 +3372,7 @@
           <w:sz w:val="22"/>
           <w:szCs w:val="22"/>
         </w:rPr>
-        <w:t xml:space="preserve">222-nm UVC lamps is relatively safe for human skin interaction according to Nozomi et al. (2020). The 222-nm UVC suggests disinfecting ability is comparable with the 254-nm UVC causing </w:t>
-      </w:r>
-      <w:proofErr w:type="spellStart"/>
-      <w:r>
-        <w:rPr>
-          <w:rFonts w:ascii="Arial" w:eastAsia="Arial" w:hAnsi="Arial" w:cs="Arial"/>
-          <w:sz w:val="22"/>
-          <w:szCs w:val="22"/>
-        </w:rPr>
-        <w:t>cyclobutane</w:t>
-      </w:r>
-      <w:proofErr w:type="spellEnd"/>
-      <w:r>
-        <w:rPr>
-          <w:rFonts w:ascii="Arial" w:eastAsia="Arial" w:hAnsi="Arial" w:cs="Arial"/>
-          <w:sz w:val="22"/>
-          <w:szCs w:val="22"/>
-        </w:rPr>
-        <w:t xml:space="preserve"> pyrimidine dimers (CPDs) that lacerates DNA by ultraviolet. </w:t>
+        <w:t xml:space="preserve">222-nm UVC lamps is relatively safe for human skin interaction according to Nozomi et al. (2020). The 222-nm UVC suggests disinfecting ability is comparable with the 254-nm UVC causing cyclobutane pyrimidine dimers (CPDs) that lacerates DNA by ultraviolet. </w:t>
       </w:r>
       <w:r>
         <w:rPr>
@@ -3944,25 +3531,7 @@
           <w:sz w:val="22"/>
           <w:szCs w:val="22"/>
         </w:rPr>
-        <w:t xml:space="preserve">99.7% are reduced in SARS-CoV-2 after 30 second exposure to three 0.1 </w:t>
-      </w:r>
-      <w:proofErr w:type="spellStart"/>
-      <w:r>
-        <w:rPr>
-          <w:rFonts w:ascii="Arial" w:eastAsia="Arial" w:hAnsi="Arial" w:cs="Arial"/>
-          <w:sz w:val="22"/>
-          <w:szCs w:val="22"/>
-        </w:rPr>
-        <w:t>mW</w:t>
-      </w:r>
-      <w:proofErr w:type="spellEnd"/>
-      <w:r>
-        <w:rPr>
-          <w:rFonts w:ascii="Arial" w:eastAsia="Arial" w:hAnsi="Arial" w:cs="Arial"/>
-          <w:sz w:val="22"/>
-          <w:szCs w:val="22"/>
-        </w:rPr>
-        <w:t>/cm2 222 nm UVC light according to the TCID50 test. The SARS-CoV-2 number does not change after the irradiation of ultraviolet.</w:t>
+        <w:t>99.7% are reduced in SARS-CoV-2 after 30 second exposure to three 0.1 mW/cm2 222 nm UVC light according to the TCID50 test. The SARS-CoV-2 number does not change after the irradiation of ultraviolet.</w:t>
       </w:r>
     </w:p>
     <w:p>
@@ -5574,25 +5143,7 @@
           <w:szCs w:val="22"/>
         </w:rPr>
         <w:lastRenderedPageBreak/>
-        <w:t>To maintain proper hygiene with minimal contact, skin problems (</w:t>
-      </w:r>
-      <w:proofErr w:type="gramStart"/>
-      <w:r>
-        <w:rPr>
-          <w:rFonts w:ascii="Arial" w:eastAsia="Arial" w:hAnsi="Arial" w:cs="Arial"/>
-          <w:sz w:val="22"/>
-          <w:szCs w:val="22"/>
-        </w:rPr>
-        <w:t>e.g.</w:t>
-      </w:r>
-      <w:proofErr w:type="gramEnd"/>
-      <w:r>
-        <w:rPr>
-          <w:rFonts w:ascii="Arial" w:eastAsia="Arial" w:hAnsi="Arial" w:cs="Arial"/>
-          <w:sz w:val="22"/>
-          <w:szCs w:val="22"/>
-        </w:rPr>
-        <w:t xml:space="preserve"> drying), reduce hassle and space consumption (e.g. hand washing area) and achieve a higher level of disinfection.</w:t>
+        <w:t>To maintain proper hygiene with minimal contact, skin problems (e.g. drying), reduce hassle and space consumption (e.g. hand washing area) and achieve a higher level of disinfection.</w:t>
       </w:r>
     </w:p>
     <w:p>
@@ -6624,43 +6175,7 @@
           <w:sz w:val="22"/>
           <w:szCs w:val="22"/>
         </w:rPr>
-        <w:t>According to Geiger, the Duke Health researchers are using a portable machine called “</w:t>
-      </w:r>
-      <w:proofErr w:type="spellStart"/>
-      <w:r>
-        <w:rPr>
-          <w:rFonts w:ascii="Arial" w:eastAsia="Arial" w:hAnsi="Arial" w:cs="Arial"/>
-          <w:sz w:val="22"/>
-          <w:szCs w:val="22"/>
-        </w:rPr>
-        <w:t>Tru</w:t>
-      </w:r>
-      <w:proofErr w:type="spellEnd"/>
-      <w:r>
-        <w:rPr>
-          <w:rFonts w:ascii="Arial" w:eastAsia="Arial" w:hAnsi="Arial" w:cs="Arial"/>
-          <w:sz w:val="22"/>
-          <w:szCs w:val="22"/>
-        </w:rPr>
-        <w:t xml:space="preserve">-D </w:t>
-      </w:r>
-      <w:proofErr w:type="spellStart"/>
-      <w:r>
-        <w:rPr>
-          <w:rFonts w:ascii="Arial" w:eastAsia="Arial" w:hAnsi="Arial" w:cs="Arial"/>
-          <w:sz w:val="22"/>
-          <w:szCs w:val="22"/>
-        </w:rPr>
-        <w:t>SmartUVC</w:t>
-      </w:r>
-      <w:proofErr w:type="spellEnd"/>
-      <w:r>
-        <w:rPr>
-          <w:rFonts w:ascii="Arial" w:eastAsia="Arial" w:hAnsi="Arial" w:cs="Arial"/>
-          <w:sz w:val="22"/>
-          <w:szCs w:val="22"/>
-        </w:rPr>
-        <w:t>” to disinfect rooms of the patients. They have observed that there are bacteria that remained inside the patient rooms because of the patient that carried the organism inside the room. These bacteria are harmful because it can also affect the next patients that will occupy the same room. They have proven the effectivity of the usage of UVC lights using their portable machine as it not only disinfects patient rooms from viruses, they can also eradicate superbugs such as MRSA or Methicillin-resistant Staphylococcus aureus.</w:t>
+        <w:t>According to Geiger, the Duke Health researchers are using a portable machine called “Tru-D SmartUVC” to disinfect rooms of the patients. They have observed that there are bacteria that remained inside the patient rooms because of the patient that carried the organism inside the room. These bacteria are harmful because it can also affect the next patients that will occupy the same room. They have proven the effectivity of the usage of UVC lights using their portable machine as it not only disinfects patient rooms from viruses, they can also eradicate superbugs such as MRSA or Methicillin-resistant Staphylococcus aureus.</w:t>
       </w:r>
     </w:p>
     <w:p>
@@ -6684,79 +6199,7 @@
           <w:szCs w:val="22"/>
         </w:rPr>
         <w:lastRenderedPageBreak/>
-        <w:t xml:space="preserve">According to a study by Nozomi et al. (2020), 222-nm UVC lamps can be safely used for sterilizing human skin as far as the perspective of skin cancer development. Germicidal lamps that emit primarily 254 nm ultraviolet radiation (UV) are routinely utilized for surface sterilization but cannot be used for human skin because they cause genotoxicity. As an alternative, 222-nm UVC has been reported to exert sterilizing ability comparable to that of 254-nm UVC without producing </w:t>
-      </w:r>
-      <w:proofErr w:type="spellStart"/>
-      <w:r>
-        <w:rPr>
-          <w:rFonts w:ascii="Arial" w:eastAsia="Arial" w:hAnsi="Arial" w:cs="Arial"/>
-          <w:sz w:val="22"/>
-          <w:szCs w:val="22"/>
-        </w:rPr>
-        <w:t>cyclobutane</w:t>
-      </w:r>
-      <w:proofErr w:type="spellEnd"/>
-      <w:r>
-        <w:rPr>
-          <w:rFonts w:ascii="Arial" w:eastAsia="Arial" w:hAnsi="Arial" w:cs="Arial"/>
-          <w:sz w:val="22"/>
-          <w:szCs w:val="22"/>
-        </w:rPr>
-        <w:t xml:space="preserve"> pyrimidine dimers (CPDs), the major DNA lesions caused by UV. However, there has been no clear evidence for safety in chronic exposure to skin, particularly with respect to carcinogenesis. Nozomi et al investigated the long-term effects of 222-nm UVC on skin using highly photocarcinogenic phenotype mice that lack xeroderma pigmentosum complementation group A (</w:t>
-      </w:r>
-      <w:proofErr w:type="spellStart"/>
-      <w:r>
-        <w:rPr>
-          <w:rFonts w:ascii="Arial" w:eastAsia="Arial" w:hAnsi="Arial" w:cs="Arial"/>
-          <w:sz w:val="22"/>
-          <w:szCs w:val="22"/>
-        </w:rPr>
-        <w:t>Xpa</w:t>
-      </w:r>
-      <w:proofErr w:type="spellEnd"/>
-      <w:r>
-        <w:rPr>
-          <w:rFonts w:ascii="Arial" w:eastAsia="Arial" w:hAnsi="Arial" w:cs="Arial"/>
-          <w:sz w:val="22"/>
-          <w:szCs w:val="22"/>
-        </w:rPr>
-        <w:t xml:space="preserve">-) gene, which is involved in repairing of CPDs. CPDs formation was recognized only uppermost layer of epidermis even with high dose of 222-nm UVC exposure. No tumors were observed in </w:t>
-      </w:r>
-      <w:proofErr w:type="spellStart"/>
-      <w:r>
-        <w:rPr>
-          <w:rFonts w:ascii="Arial" w:eastAsia="Arial" w:hAnsi="Arial" w:cs="Arial"/>
-          <w:sz w:val="22"/>
-          <w:szCs w:val="22"/>
-        </w:rPr>
-        <w:t>Xpa</w:t>
-      </w:r>
-      <w:proofErr w:type="spellEnd"/>
-      <w:r>
-        <w:rPr>
-          <w:rFonts w:ascii="Arial" w:eastAsia="Arial" w:hAnsi="Arial" w:cs="Arial"/>
-          <w:sz w:val="22"/>
-          <w:szCs w:val="22"/>
-        </w:rPr>
-        <w:t xml:space="preserve">-knockout mice and wild-type mice by repetitive irradiation with 222-nm UVC, using a protocol which had shown to produce tumor in </w:t>
-      </w:r>
-      <w:proofErr w:type="spellStart"/>
-      <w:r>
-        <w:rPr>
-          <w:rFonts w:ascii="Arial" w:eastAsia="Arial" w:hAnsi="Arial" w:cs="Arial"/>
-          <w:sz w:val="22"/>
-          <w:szCs w:val="22"/>
-        </w:rPr>
-        <w:t>Xpa</w:t>
-      </w:r>
-      <w:proofErr w:type="spellEnd"/>
-      <w:r>
-        <w:rPr>
-          <w:rFonts w:ascii="Arial" w:eastAsia="Arial" w:hAnsi="Arial" w:cs="Arial"/>
-          <w:sz w:val="22"/>
-          <w:szCs w:val="22"/>
-        </w:rPr>
-        <w:t xml:space="preserve">-knockout mice irradiated with broad-band UVB. Furthermore, erythema and ear swelling were not observed in both genotype mice following 222-nm UVC exposure. </w:t>
+        <w:t xml:space="preserve">According to a study by Nozomi et al. (2020), 222-nm UVC lamps can be safely used for sterilizing human skin as far as the perspective of skin cancer development. Germicidal lamps that emit primarily 254 nm ultraviolet radiation (UV) are routinely utilized for surface sterilization but cannot be used for human skin because they cause genotoxicity. As an alternative, 222-nm UVC has been reported to exert sterilizing ability comparable to that of 254-nm UVC without producing cyclobutane pyrimidine dimers (CPDs), the major DNA lesions caused by UV. However, there has been no clear evidence for safety in chronic exposure to skin, particularly with respect to carcinogenesis. Nozomi et al investigated the long-term effects of 222-nm UVC on skin using highly photocarcinogenic phenotype mice that lack xeroderma pigmentosum complementation group A (Xpa-) gene, which is involved in repairing of CPDs. CPDs formation was recognized only uppermost layer of epidermis even with high dose of 222-nm UVC exposure. No tumors were observed in Xpa-knockout mice and wild-type mice by repetitive irradiation with 222-nm UVC, using a protocol which had shown to produce tumor in Xpa-knockout mice irradiated with broad-band UVB. Furthermore, erythema and ear swelling were not observed in both genotype mice following 222-nm UVC exposure. </w:t>
       </w:r>
     </w:p>
     <w:p>
@@ -6907,43 +6350,7 @@
           <w:szCs w:val="22"/>
         </w:rPr>
         <w:lastRenderedPageBreak/>
-        <w:t xml:space="preserve">coronaviruses alpha HCoV-229E and beta HCoV-OC43. Low doses of 1.7 and 1.2 </w:t>
-      </w:r>
-      <w:proofErr w:type="spellStart"/>
-      <w:r>
-        <w:rPr>
-          <w:rFonts w:ascii="Arial" w:eastAsia="Arial" w:hAnsi="Arial" w:cs="Arial"/>
-          <w:sz w:val="22"/>
-          <w:szCs w:val="22"/>
-        </w:rPr>
-        <w:t>mJ</w:t>
-      </w:r>
-      <w:proofErr w:type="spellEnd"/>
-      <w:r>
-        <w:rPr>
-          <w:rFonts w:ascii="Arial" w:eastAsia="Arial" w:hAnsi="Arial" w:cs="Arial"/>
-          <w:sz w:val="22"/>
-          <w:szCs w:val="22"/>
-        </w:rPr>
-        <w:t xml:space="preserve">/cm2 inactivated 99.9% of aerosolized coronavirus 229E and OC43, respectively. As all human coronaviruses have similar genomic sizes, far-UVC light would be expected to show similar inactivation efficiency against other human coronaviruses including SARS-CoV-2. Based on the beta-HCoV-OC43 results, continuous far-UVC exposure in occupied public locations at the current regulatory exposure limit (~3 </w:t>
-      </w:r>
-      <w:proofErr w:type="spellStart"/>
-      <w:r>
-        <w:rPr>
-          <w:rFonts w:ascii="Arial" w:eastAsia="Arial" w:hAnsi="Arial" w:cs="Arial"/>
-          <w:sz w:val="22"/>
-          <w:szCs w:val="22"/>
-        </w:rPr>
-        <w:t>mJ</w:t>
-      </w:r>
-      <w:proofErr w:type="spellEnd"/>
-      <w:r>
-        <w:rPr>
-          <w:rFonts w:ascii="Arial" w:eastAsia="Arial" w:hAnsi="Arial" w:cs="Arial"/>
-          <w:sz w:val="22"/>
-          <w:szCs w:val="22"/>
-        </w:rPr>
-        <w:t>/cm2/hour) would result in ~90% viral inactivation in ~8 minutes, 95% in ~11 minutes, 99% in ~16 minutes and 99.9% inactivation in ~25 minutes. Thus, while staying within current regulatory dose limits, low-dose-rate far-UVC exposure can potentially safely provide a major reduction in the ambient level of airborne coronaviruses in occupied public locations.</w:t>
+        <w:t>coronaviruses alpha HCoV-229E and beta HCoV-OC43. Low doses of 1.7 and 1.2 mJ/cm2 inactivated 99.9% of aerosolized coronavirus 229E and OC43, respectively. As all human coronaviruses have similar genomic sizes, far-UVC light would be expected to show similar inactivation efficiency against other human coronaviruses including SARS-CoV-2. Based on the beta-HCoV-OC43 results, continuous far-UVC exposure in occupied public locations at the current regulatory exposure limit (~3 mJ/cm2/hour) would result in ~90% viral inactivation in ~8 minutes, 95% in ~11 minutes, 99% in ~16 minutes and 99.9% inactivation in ~25 minutes. Thus, while staying within current regulatory dose limits, low-dose-rate far-UVC exposure can potentially safely provide a major reduction in the ambient level of airborne coronaviruses in occupied public locations.</w:t>
       </w:r>
     </w:p>
     <w:p>
@@ -7131,25 +6538,7 @@
           <w:sz w:val="22"/>
           <w:szCs w:val="22"/>
         </w:rPr>
-        <w:t xml:space="preserve">Kitagawa et al. (2020) investigated the titer of SARS-CoV-2 after UV irradiation (0.1 </w:t>
-      </w:r>
-      <w:proofErr w:type="spellStart"/>
-      <w:r>
-        <w:rPr>
-          <w:rFonts w:ascii="Arial" w:eastAsia="Arial" w:hAnsi="Arial" w:cs="Arial"/>
-          <w:sz w:val="22"/>
-          <w:szCs w:val="22"/>
-        </w:rPr>
-        <w:t>mW</w:t>
-      </w:r>
-      <w:proofErr w:type="spellEnd"/>
-      <w:r>
-        <w:rPr>
-          <w:rFonts w:ascii="Arial" w:eastAsia="Arial" w:hAnsi="Arial" w:cs="Arial"/>
-          <w:sz w:val="22"/>
-          <w:szCs w:val="22"/>
-        </w:rPr>
-        <w:t xml:space="preserve">/cm2) at 222 nm for 10-300 seconds using the 50% tissue culture infectious </w:t>
+        <w:t xml:space="preserve">Kitagawa et al. (2020) investigated the titer of SARS-CoV-2 after UV irradiation (0.1 mW/cm2) at 222 nm for 10-300 seconds using the 50% tissue culture infectious </w:t>
       </w:r>
       <w:r>
         <w:rPr>
@@ -7181,43 +6570,7 @@
           <w:sz w:val="22"/>
           <w:szCs w:val="22"/>
         </w:rPr>
-        <w:t xml:space="preserve">One and 3 </w:t>
-      </w:r>
-      <w:proofErr w:type="spellStart"/>
-      <w:r>
-        <w:rPr>
-          <w:rFonts w:ascii="Arial" w:eastAsia="Arial" w:hAnsi="Arial" w:cs="Arial"/>
-          <w:sz w:val="22"/>
-          <w:szCs w:val="22"/>
-        </w:rPr>
-        <w:t>mJ</w:t>
-      </w:r>
-      <w:proofErr w:type="spellEnd"/>
-      <w:r>
-        <w:rPr>
-          <w:rFonts w:ascii="Arial" w:eastAsia="Arial" w:hAnsi="Arial" w:cs="Arial"/>
-          <w:sz w:val="22"/>
-          <w:szCs w:val="22"/>
-        </w:rPr>
-        <w:t xml:space="preserve">/cm2 of 222-nm UVC irradiation (0.1 </w:t>
-      </w:r>
-      <w:proofErr w:type="spellStart"/>
-      <w:r>
-        <w:rPr>
-          <w:rFonts w:ascii="Arial" w:eastAsia="Arial" w:hAnsi="Arial" w:cs="Arial"/>
-          <w:sz w:val="22"/>
-          <w:szCs w:val="22"/>
-        </w:rPr>
-        <w:t>mW</w:t>
-      </w:r>
-      <w:proofErr w:type="spellEnd"/>
-      <w:r>
-        <w:rPr>
-          <w:rFonts w:ascii="Arial" w:eastAsia="Arial" w:hAnsi="Arial" w:cs="Arial"/>
-          <w:sz w:val="22"/>
-          <w:szCs w:val="22"/>
-        </w:rPr>
-        <w:t>/cm2 for 10 and 30 seconds) resulted in 88.5 and 99.7% reduction of viable SARS-CoV-2 based on the TCID50 assay, respectively. In contrast, the copy number of SARS-CoV-2 RNA did not change after UVC irradiation even after a 5-minute irradiation.</w:t>
+        <w:t>One and 3 mJ/cm2 of 222-nm UVC irradiation (0.1 mW/cm2 for 10 and 30 seconds) resulted in 88.5 and 99.7% reduction of viable SARS-CoV-2 based on the TCID50 assay, respectively. In contrast, the copy number of SARS-CoV-2 RNA did not change after UVC irradiation even after a 5-minute irradiation.</w:t>
       </w:r>
     </w:p>
     <w:p>
@@ -7302,61 +6655,7 @@
           <w:sz w:val="22"/>
           <w:szCs w:val="22"/>
         </w:rPr>
-        <w:t xml:space="preserve">According to </w:t>
-      </w:r>
-      <w:proofErr w:type="spellStart"/>
-      <w:r>
-        <w:rPr>
-          <w:rFonts w:ascii="Arial" w:eastAsia="Arial" w:hAnsi="Arial" w:cs="Arial"/>
-          <w:sz w:val="22"/>
-          <w:szCs w:val="22"/>
-        </w:rPr>
-        <w:t>Buonnano</w:t>
-      </w:r>
-      <w:proofErr w:type="spellEnd"/>
-      <w:r>
-        <w:rPr>
-          <w:rFonts w:ascii="Arial" w:eastAsia="Arial" w:hAnsi="Arial" w:cs="Arial"/>
-          <w:sz w:val="22"/>
-          <w:szCs w:val="22"/>
-        </w:rPr>
-        <w:t xml:space="preserve"> et al., the exposure of 222nm can efficiently and safely inactivate the coronaviruses that will then become harmless for human interaction. It is said in their study that 254 nm is used more often in disinfecting coronavirus but can be harmful for humans due to its radiation. They demonstrated that 222 nm of UVC light can also efficiently inactivate the virus but is less harmful to humans unlike 254 nm. 1.7 and 1.2 </w:t>
-      </w:r>
-      <w:proofErr w:type="spellStart"/>
-      <w:r>
-        <w:rPr>
-          <w:rFonts w:ascii="Arial" w:eastAsia="Arial" w:hAnsi="Arial" w:cs="Arial"/>
-          <w:sz w:val="22"/>
-          <w:szCs w:val="22"/>
-        </w:rPr>
-        <w:t>mJ</w:t>
-      </w:r>
-      <w:proofErr w:type="spellEnd"/>
-      <w:r>
-        <w:rPr>
-          <w:rFonts w:ascii="Arial" w:eastAsia="Arial" w:hAnsi="Arial" w:cs="Arial"/>
-          <w:sz w:val="22"/>
-          <w:szCs w:val="22"/>
-        </w:rPr>
-        <w:t>/c^2 doses of the 222 nm inactivated 99.9% of the aerosol coronaviruses and other human coronaviruses like SARS-</w:t>
-      </w:r>
-      <w:proofErr w:type="spellStart"/>
-      <w:r>
-        <w:rPr>
-          <w:rFonts w:ascii="Arial" w:eastAsia="Arial" w:hAnsi="Arial" w:cs="Arial"/>
-          <w:sz w:val="22"/>
-          <w:szCs w:val="22"/>
-        </w:rPr>
-        <w:t>CoV</w:t>
-      </w:r>
-      <w:proofErr w:type="spellEnd"/>
-      <w:r>
-        <w:rPr>
-          <w:rFonts w:ascii="Arial" w:eastAsia="Arial" w:hAnsi="Arial" w:cs="Arial"/>
-          <w:sz w:val="22"/>
-          <w:szCs w:val="22"/>
-        </w:rPr>
-        <w:t xml:space="preserve"> 2.</w:t>
+        <w:t>According to Buonnano et al., the exposure of 222nm can efficiently and safely inactivate the coronaviruses that will then become harmless for human interaction. It is said in their study that 254 nm is used more often in disinfecting coronavirus but can be harmful for humans due to its radiation. They demonstrated that 222 nm of UVC light can also efficiently inactivate the virus but is less harmful to humans unlike 254 nm. 1.7 and 1.2 mJ/c^2 doses of the 222 nm inactivated 99.9% of the aerosol coronaviruses and other human coronaviruses like SARS-CoV 2.</w:t>
       </w:r>
     </w:p>
     <w:p>
@@ -7498,25 +6797,7 @@
           <w:sz w:val="22"/>
           <w:szCs w:val="22"/>
         </w:rPr>
-        <w:t xml:space="preserve">According to Garcia et al., UV-C (Ultraviolet C) lights are proven to sanitize different surfaces reached by the said lighting and can also eradicate different viruses and bacteria such as </w:t>
-      </w:r>
-      <w:proofErr w:type="spellStart"/>
-      <w:r>
-        <w:rPr>
-          <w:rFonts w:ascii="Arial" w:eastAsia="Arial" w:hAnsi="Arial" w:cs="Arial"/>
-          <w:sz w:val="22"/>
-          <w:szCs w:val="22"/>
-        </w:rPr>
-        <w:t>escherichia</w:t>
-      </w:r>
-      <w:proofErr w:type="spellEnd"/>
-      <w:r>
-        <w:rPr>
-          <w:rFonts w:ascii="Arial" w:eastAsia="Arial" w:hAnsi="Arial" w:cs="Arial"/>
-          <w:sz w:val="22"/>
-          <w:szCs w:val="22"/>
-        </w:rPr>
-        <w:t xml:space="preserve"> coli. With only 10 minutes of exposure to the said light with the intensity of 0.15 - 0.4 W/m^2, it is proven to remove harmful bacteria such as e-coli. UV-C is capable of inactivating the bacteria within the 167cm distance from the UV-C lamp. Though UV-C was proven and tested to sanitize surfaces from dangerous bacteria, the researchers said that the application of manual sanitation will make the UV-C lights most effective.</w:t>
+        <w:t>According to Garcia et al., UV-C (Ultraviolet C) lights are proven to sanitize different surfaces reached by the said lighting and can also eradicate different viruses and bacteria such as escherichia coli. With only 10 minutes of exposure to the said light with the intensity of 0.15 - 0.4 W/m^2, it is proven to remove harmful bacteria such as e-coli. UV-C is capable of inactivating the bacteria within the 167cm distance from the UV-C lamp. Though UV-C was proven and tested to sanitize surfaces from dangerous bacteria, the researchers said that the application of manual sanitation will make the UV-C lights most effective.</w:t>
       </w:r>
     </w:p>
     <w:p>
@@ -7540,43 +6821,7 @@
           <w:szCs w:val="22"/>
         </w:rPr>
         <w:lastRenderedPageBreak/>
-        <w:t>Based on the “Guidelines on UV Disinfection” by the Philippine Dermatology Society, the usage of UVGI (Ultraviolet Germicidal Irradiation) has captured the interests of different groups in efforts of reducing the spread of infection that transfers itself to another host by the means of touching or getting exposed to an infected item wherein a person uses or interacts a device or item that a Covid-19 infected person has previously used. UVGI is currently being used to disinfect the air and surfaces in the attempt of providing extra precaution to people given that PPEs (Personal Protective Equipment) are not enough for the people working in the medical fields. Although UV exposure being dangerous to a person is a fact, with proper dilution of the radiation, it can be used to eradicate viruses at a microscopic level. With a dosage of 0.5 - 1.8 J/cm^2, viruses such as influenza (H1N1, H5N1, H7N9), MERS-</w:t>
-      </w:r>
-      <w:proofErr w:type="spellStart"/>
-      <w:r>
-        <w:rPr>
-          <w:rFonts w:ascii="Arial" w:eastAsia="Arial" w:hAnsi="Arial" w:cs="Arial"/>
-          <w:sz w:val="22"/>
-          <w:szCs w:val="22"/>
-        </w:rPr>
-        <w:t>CoV</w:t>
-      </w:r>
-      <w:proofErr w:type="spellEnd"/>
-      <w:r>
-        <w:rPr>
-          <w:rFonts w:ascii="Arial" w:eastAsia="Arial" w:hAnsi="Arial" w:cs="Arial"/>
-          <w:sz w:val="22"/>
-          <w:szCs w:val="22"/>
-        </w:rPr>
-        <w:t>, and SARS-</w:t>
-      </w:r>
-      <w:proofErr w:type="spellStart"/>
-      <w:r>
-        <w:rPr>
-          <w:rFonts w:ascii="Arial" w:eastAsia="Arial" w:hAnsi="Arial" w:cs="Arial"/>
-          <w:sz w:val="22"/>
-          <w:szCs w:val="22"/>
-        </w:rPr>
-        <w:t>CoV</w:t>
-      </w:r>
-      <w:proofErr w:type="spellEnd"/>
-      <w:r>
-        <w:rPr>
-          <w:rFonts w:ascii="Arial" w:eastAsia="Arial" w:hAnsi="Arial" w:cs="Arial"/>
-          <w:sz w:val="22"/>
-          <w:szCs w:val="22"/>
-        </w:rPr>
-        <w:t xml:space="preserve"> are proven and tested to be disinfected and has little to no effect to other people. Though such viruses can be disinfected with only 0.5 J/cm^2, other authors urged the need to use at least 1 J/cm^2 on all surfaces to ensure the safety of the medical workers and prevent any exposure to lingering viruses attached to a surface.</w:t>
+        <w:t>Based on the “Guidelines on UV Disinfection” by the Philippine Dermatology Society, the usage of UVGI (Ultraviolet Germicidal Irradiation) has captured the interests of different groups in efforts of reducing the spread of infection that transfers itself to another host by the means of touching or getting exposed to an infected item wherein a person uses or interacts a device or item that a Covid-19 infected person has previously used. UVGI is currently being used to disinfect the air and surfaces in the attempt of providing extra precaution to people given that PPEs (Personal Protective Equipment) are not enough for the people working in the medical fields. Although UV exposure being dangerous to a person is a fact, with proper dilution of the radiation, it can be used to eradicate viruses at a microscopic level. With a dosage of 0.5 - 1.8 J/cm^2, viruses such as influenza (H1N1, H5N1, H7N9), MERS-CoV, and SARS-CoV are proven and tested to be disinfected and has little to no effect to other people. Though such viruses can be disinfected with only 0.5 J/cm^2, other authors urged the need to use at least 1 J/cm^2 on all surfaces to ensure the safety of the medical workers and prevent any exposure to lingering viruses attached to a surface.</w:t>
       </w:r>
     </w:p>
     <w:p>
@@ -7805,45 +7050,7 @@
           <w:sz w:val="22"/>
           <w:szCs w:val="22"/>
         </w:rPr>
-        <w:t xml:space="preserve">According to </w:t>
-      </w:r>
-      <w:proofErr w:type="spellStart"/>
-      <w:r>
-        <w:rPr>
-          <w:rFonts w:ascii="Arial" w:eastAsia="Arial" w:hAnsi="Arial" w:cs="Arial"/>
-          <w:sz w:val="22"/>
-          <w:szCs w:val="22"/>
-        </w:rPr>
-        <w:t>Eubania</w:t>
-      </w:r>
-      <w:proofErr w:type="spellEnd"/>
-      <w:r>
-        <w:rPr>
-          <w:rFonts w:ascii="Arial" w:eastAsia="Arial" w:hAnsi="Arial" w:cs="Arial"/>
-          <w:sz w:val="22"/>
-          <w:szCs w:val="22"/>
-        </w:rPr>
-        <w:t xml:space="preserve"> et al. (2021) Various UV-C lamps and Pulsed Xenon UVC (PX-UV) lamps were utilized in twelve research, including one cluster RCT, seven quasi-experimental studies, and four uncontrolled before and after studies. Because of research design flaws, imprecision, and a significant likelihood of bias, the overall certainty of evidence from these 12 studies was rated </w:t>
-      </w:r>
-      <w:proofErr w:type="spellStart"/>
-      <w:proofErr w:type="gramStart"/>
-      <w:r>
-        <w:rPr>
-          <w:rFonts w:ascii="Arial" w:eastAsia="Arial" w:hAnsi="Arial" w:cs="Arial"/>
-          <w:sz w:val="22"/>
-          <w:szCs w:val="22"/>
-        </w:rPr>
-        <w:t>low.Only</w:t>
-      </w:r>
-      <w:proofErr w:type="spellEnd"/>
-      <w:proofErr w:type="gramEnd"/>
-      <w:r>
-        <w:rPr>
-          <w:rFonts w:ascii="Arial" w:eastAsia="Arial" w:hAnsi="Arial" w:cs="Arial"/>
-          <w:sz w:val="22"/>
-          <w:szCs w:val="22"/>
-        </w:rPr>
-        <w:t xml:space="preserve"> one study found a 44% decrease in viral infections among pediatric patients at that clinic. In ten of the 12 studies, UV-C was found to be an effective supplement to existing cleaning techniques, with the latter proving to be significantly more effective at eradicating bacteria</w:t>
+        <w:t>According to Eubania et al. (2021) Various UV-C lamps and Pulsed Xenon UVC (PX-UV) lamps were utilized in twelve research, including one cluster RCT, seven quasi-experimental studies, and four uncontrolled before and after studies. Because of research design flaws, imprecision, and a significant likelihood of bias, the overall certainty of evidence from these 12 studies was rated low.Only one study found a 44% decrease in viral infections among pediatric patients at that clinic. In ten of the 12 studies, UV-C was found to be an effective supplement to existing cleaning techniques, with the latter proving to be significantly more effective at eradicating bacteria</w:t>
       </w:r>
       <w:r>
         <w:rPr>
@@ -7913,25 +7120,7 @@
           <w:sz w:val="22"/>
           <w:szCs w:val="22"/>
         </w:rPr>
-        <w:t xml:space="preserve">Paras E. (2020), created a device called </w:t>
-      </w:r>
-      <w:proofErr w:type="spellStart"/>
-      <w:r>
-        <w:rPr>
-          <w:rFonts w:ascii="Arial" w:eastAsia="Arial" w:hAnsi="Arial" w:cs="Arial"/>
-          <w:sz w:val="22"/>
-          <w:szCs w:val="22"/>
-        </w:rPr>
-        <w:t>Parazap</w:t>
-      </w:r>
-      <w:proofErr w:type="spellEnd"/>
-      <w:r>
-        <w:rPr>
-          <w:rFonts w:ascii="Arial" w:eastAsia="Arial" w:hAnsi="Arial" w:cs="Arial"/>
-          <w:sz w:val="22"/>
-          <w:szCs w:val="22"/>
-        </w:rPr>
-        <w:t>, a portable Ultraviolet room disinfection unit that is electrically operated. The device is designed to disinfect PPEs, specifically N95 masks, killing almost 99% of microorganisms by means of exposure to ultraviolet (UV) radiation. It consists of two sets of UV-C germicidal lamps having 15 and 18-wattage and can accommodate up to10 N95 masks in one cycle. The UV-C chamber can also be adjusted according to duration of exposure – from 60seconds to 60 minutes depending on the prescribed length of exposure to kill a certain type of microorganism. All of the materials in making the equipment were locally available.</w:t>
+        <w:t>Paras E. (2020), created a device called Parazap, a portable Ultraviolet room disinfection unit that is electrically operated. The device is designed to disinfect PPEs, specifically N95 masks, killing almost 99% of microorganisms by means of exposure to ultraviolet (UV) radiation. It consists of two sets of UV-C germicidal lamps having 15 and 18-wattage and can accommodate up to10 N95 masks in one cycle. The UV-C chamber can also be adjusted according to duration of exposure – from 60seconds to 60 minutes depending on the prescribed length of exposure to kill a certain type of microorganism. All of the materials in making the equipment were locally available.</w:t>
       </w:r>
     </w:p>
     <w:p>
@@ -8114,25 +7303,7 @@
           <w:sz w:val="22"/>
           <w:szCs w:val="22"/>
         </w:rPr>
-        <w:t xml:space="preserve"> phase. The laboratory UV test indicated that irradiation for 10 min with medium–low intensity of 0.15–0.4 W/m2 could achieve 6.5 log removal of Escherichia coli. Field testing of the toilet under real usage found that UV-C irradiation was capable to inactivate total coliform at toilet surfaces within 167-cm distance from the UV-C lamp (UV-C dose between 1.88 and 2.74 </w:t>
-      </w:r>
-      <w:proofErr w:type="spellStart"/>
-      <w:r>
-        <w:rPr>
-          <w:rFonts w:ascii="Arial" w:eastAsia="Arial" w:hAnsi="Arial" w:cs="Arial"/>
-          <w:sz w:val="22"/>
-          <w:szCs w:val="22"/>
-        </w:rPr>
-        <w:t>mW</w:t>
-      </w:r>
-      <w:proofErr w:type="spellEnd"/>
-      <w:r>
-        <w:rPr>
-          <w:rFonts w:ascii="Arial" w:eastAsia="Arial" w:hAnsi="Arial" w:cs="Arial"/>
-          <w:sz w:val="22"/>
-          <w:szCs w:val="22"/>
-        </w:rPr>
-        <w:t>). UV-C irradiation is most effective with the support of effective manual cleaning. Application of UV-C for surface disinfection in emergency toilets could potentially reduce public health risks.</w:t>
+        <w:t xml:space="preserve"> phase. The laboratory UV test indicated that irradiation for 10 min with medium–low intensity of 0.15–0.4 W/m2 could achieve 6.5 log removal of Escherichia coli. Field testing of the toilet under real usage found that UV-C irradiation was capable to inactivate total coliform at toilet surfaces within 167-cm distance from the UV-C lamp (UV-C dose between 1.88 and 2.74 mW). UV-C irradiation is most effective with the support of effective manual cleaning. Application of UV-C for surface disinfection in emergency toilets could potentially reduce public health risks.</w:t>
       </w:r>
     </w:p>
     <w:p>
@@ -8582,25 +7753,7 @@
           <w:sz w:val="22"/>
           <w:szCs w:val="22"/>
         </w:rPr>
-        <w:t xml:space="preserve">. According to </w:t>
-      </w:r>
-      <w:proofErr w:type="spellStart"/>
-      <w:r>
-        <w:rPr>
-          <w:rFonts w:ascii="Arial" w:eastAsia="Arial" w:hAnsi="Arial" w:cs="Arial"/>
-          <w:sz w:val="22"/>
-          <w:szCs w:val="22"/>
-        </w:rPr>
-        <w:t>Acasestudy</w:t>
-      </w:r>
-      <w:proofErr w:type="spellEnd"/>
-      <w:r>
-        <w:rPr>
-          <w:rFonts w:ascii="Arial" w:eastAsia="Arial" w:hAnsi="Arial" w:cs="Arial"/>
-          <w:sz w:val="22"/>
-          <w:szCs w:val="22"/>
-        </w:rPr>
-        <w:t xml:space="preserve"> (2020),” Qualitative</w:t>
+        <w:t>. According to Acasestudy (2020),” Qualitative</w:t>
       </w:r>
       <w:r>
         <w:rPr>
@@ -11393,67 +10546,7 @@
           <w:sz w:val="22"/>
           <w:szCs w:val="22"/>
         </w:rPr>
-        <w:t xml:space="preserve">Barnard, I. R. M., E. Eadie, and K. Wood. “Further Evidence That Far-UVC for Disinfection Is Unlikely to Cause Erythema or Pre-Mutagenic DNA Lesions in Skin.” </w:t>
-      </w:r>
-      <w:proofErr w:type="spellStart"/>
-      <w:r>
-        <w:rPr>
-          <w:rFonts w:ascii="Arial" w:eastAsia="Arial" w:hAnsi="Arial" w:cs="Arial"/>
-          <w:bCs/>
-          <w:sz w:val="22"/>
-          <w:szCs w:val="22"/>
-        </w:rPr>
-        <w:t>Photodermatol</w:t>
-      </w:r>
-      <w:proofErr w:type="spellEnd"/>
-      <w:r>
-        <w:rPr>
-          <w:rFonts w:ascii="Arial" w:eastAsia="Arial" w:hAnsi="Arial" w:cs="Arial"/>
-          <w:bCs/>
-          <w:sz w:val="22"/>
-          <w:szCs w:val="22"/>
-        </w:rPr>
-        <w:t xml:space="preserve"> </w:t>
-      </w:r>
-      <w:proofErr w:type="spellStart"/>
-      <w:r>
-        <w:rPr>
-          <w:rFonts w:ascii="Arial" w:eastAsia="Arial" w:hAnsi="Arial" w:cs="Arial"/>
-          <w:bCs/>
-          <w:sz w:val="22"/>
-          <w:szCs w:val="22"/>
-        </w:rPr>
-        <w:t>Photoimmunol</w:t>
-      </w:r>
-      <w:proofErr w:type="spellEnd"/>
-      <w:r>
-        <w:rPr>
-          <w:rFonts w:ascii="Arial" w:eastAsia="Arial" w:hAnsi="Arial" w:cs="Arial"/>
-          <w:bCs/>
-          <w:sz w:val="22"/>
-          <w:szCs w:val="22"/>
-        </w:rPr>
-        <w:t xml:space="preserve"> </w:t>
-      </w:r>
-      <w:proofErr w:type="spellStart"/>
-      <w:r>
-        <w:rPr>
-          <w:rFonts w:ascii="Arial" w:eastAsia="Arial" w:hAnsi="Arial" w:cs="Arial"/>
-          <w:bCs/>
-          <w:sz w:val="22"/>
-          <w:szCs w:val="22"/>
-        </w:rPr>
-        <w:t>Photomed</w:t>
-      </w:r>
-      <w:proofErr w:type="spellEnd"/>
-      <w:r>
-        <w:rPr>
-          <w:rFonts w:ascii="Arial" w:eastAsia="Arial" w:hAnsi="Arial" w:cs="Arial"/>
-          <w:bCs/>
-          <w:sz w:val="22"/>
-          <w:szCs w:val="22"/>
-        </w:rPr>
-        <w:t>, 1111/phpp.12580, 2020, Retrieved from https://doi.org/10.1111/phpp.12580.</w:t>
+        <w:t>Barnard, I. R. M., E. Eadie, and K. Wood. “Further Evidence That Far-UVC for Disinfection Is Unlikely to Cause Erythema or Pre-Mutagenic DNA Lesions in Skin.” Photodermatol Photoimmunol Photomed, 1111/phpp.12580, 2020, Retrieved from https://doi.org/10.1111/phpp.12580.</w:t>
       </w:r>
     </w:p>
     <w:p>
@@ -11591,27 +10684,7 @@
           <w:sz w:val="22"/>
           <w:szCs w:val="22"/>
         </w:rPr>
-        <w:t xml:space="preserve">Buonanno, M., B. </w:t>
-      </w:r>
-      <w:proofErr w:type="spellStart"/>
-      <w:r>
-        <w:rPr>
-          <w:rFonts w:ascii="Arial" w:eastAsia="Arial" w:hAnsi="Arial" w:cs="Arial"/>
-          <w:bCs/>
-          <w:sz w:val="22"/>
-          <w:szCs w:val="22"/>
-        </w:rPr>
-        <w:t>Ponnaiya</w:t>
-      </w:r>
-      <w:proofErr w:type="spellEnd"/>
-      <w:r>
-        <w:rPr>
-          <w:rFonts w:ascii="Arial" w:eastAsia="Arial" w:hAnsi="Arial" w:cs="Arial"/>
-          <w:bCs/>
-          <w:sz w:val="22"/>
-          <w:szCs w:val="22"/>
-        </w:rPr>
-        <w:t>, D. Welch, et al. “Germicidal Efficacy and Mammalian Skin Safety of 222-nm UV Light.” Res., vol. 187, no. 4, pp. 483–491, 2017, Retrieved from https://doi.org/10.1667/RR0010CC.1.</w:t>
+        <w:t>Buonanno, M., B. Ponnaiya, D. Welch, et al. “Germicidal Efficacy and Mammalian Skin Safety of 222-nm UV Light.” Res., vol. 187, no. 4, pp. 483–491, 2017, Retrieved from https://doi.org/10.1667/RR0010CC.1.</w:t>
       </w:r>
     </w:p>
     <w:p>
@@ -11639,27 +10712,7 @@
           <w:szCs w:val="22"/>
         </w:rPr>
         <w:lastRenderedPageBreak/>
-        <w:t xml:space="preserve">Buonanno, M., D. Welch, I. </w:t>
-      </w:r>
-      <w:proofErr w:type="spellStart"/>
-      <w:r>
-        <w:rPr>
-          <w:rFonts w:ascii="Arial" w:eastAsia="Arial" w:hAnsi="Arial" w:cs="Arial"/>
-          <w:bCs/>
-          <w:sz w:val="22"/>
-          <w:szCs w:val="22"/>
-        </w:rPr>
-        <w:t>Shuryak</w:t>
-      </w:r>
-      <w:proofErr w:type="spellEnd"/>
-      <w:r>
-        <w:rPr>
-          <w:rFonts w:ascii="Arial" w:eastAsia="Arial" w:hAnsi="Arial" w:cs="Arial"/>
-          <w:bCs/>
-          <w:sz w:val="22"/>
-          <w:szCs w:val="22"/>
-        </w:rPr>
-        <w:t>, and D. J. Brenner. “Far-UVC Light (222 nm) Efficiently and Safely Inactivates Airborne Human Coronaviruses.” Rep., vol. 10, no. 1, p. 10285, 24 June 2020, Retrieved from https://doi.org/10.1038/s41598-020-67211-2.</w:t>
+        <w:t>Buonanno, M., D. Welch, I. Shuryak, and D. J. Brenner. “Far-UVC Light (222 nm) Efficiently and Safely Inactivates Airborne Human Coronaviruses.” Rep., vol. 10, no. 1, p. 10285, 24 June 2020, Retrieved from https://doi.org/10.1038/s41598-020-67211-2.</w:t>
       </w:r>
     </w:p>
     <w:p>
@@ -11740,27 +10793,7 @@
           <w:sz w:val="22"/>
           <w:szCs w:val="22"/>
         </w:rPr>
-        <w:t xml:space="preserve">Effectiveness of UV-C light irradiation on disinfection of an </w:t>
-      </w:r>
-      <w:proofErr w:type="spellStart"/>
-      <w:r>
-        <w:rPr>
-          <w:rFonts w:ascii="Arial" w:eastAsia="Arial" w:hAnsi="Arial" w:cs="Arial"/>
-          <w:bCs/>
-          <w:sz w:val="22"/>
-          <w:szCs w:val="22"/>
-        </w:rPr>
-        <w:t>eSOSÂ</w:t>
-      </w:r>
-      <w:proofErr w:type="spellEnd"/>
-      <w:r>
-        <w:rPr>
-          <w:rFonts w:ascii="Arial" w:eastAsia="Arial" w:hAnsi="Arial" w:cs="Arial"/>
-          <w:bCs/>
-          <w:sz w:val="22"/>
-          <w:szCs w:val="22"/>
-        </w:rPr>
-        <w:t>® smart toilet evaluated in a temporary settlement in the Philippines. (2016). Taylor &amp; Francis. Retrieved from https://www.tandfonline.com/doi/abs/10.1080/09603123.2016.1217313</w:t>
+        <w:t>Effectiveness of UV-C light irradiation on disinfection of an eSOSÂ® smart toilet evaluated in a temporary settlement in the Philippines. (2016). Taylor &amp; Francis. Retrieved from https://www.tandfonline.com/doi/abs/10.1080/09603123.2016.1217313</w:t>
       </w:r>
     </w:p>
     <w:p>
@@ -11780,7 +10813,6 @@
           <w:szCs w:val="22"/>
         </w:rPr>
       </w:pPr>
-      <w:proofErr w:type="spellStart"/>
       <w:r>
         <w:rPr>
           <w:rFonts w:ascii="Arial" w:eastAsia="Arial" w:hAnsi="Arial" w:cs="Arial"/>
@@ -11788,17 +10820,7 @@
           <w:sz w:val="22"/>
           <w:szCs w:val="22"/>
         </w:rPr>
-        <w:t>Eubanas</w:t>
-      </w:r>
-      <w:proofErr w:type="spellEnd"/>
-      <w:r>
-        <w:rPr>
-          <w:rFonts w:ascii="Arial" w:eastAsia="Arial" w:hAnsi="Arial" w:cs="Arial"/>
-          <w:bCs/>
-          <w:sz w:val="22"/>
-          <w:szCs w:val="22"/>
-        </w:rPr>
-        <w:t>, G. A., De Dios, N., &amp; Bayona, H. H. (2021, February 26). Are ultraviolet lamps effective in infection prevention and control of COVID-19 infections in public spaces in locations with sustained community transmission? Https://Www.Psmid.Org. Retrieved from https://www.psmid.org/wp-content/uploads/2021/04/NPI_UV-Lamps_20210405.pdf</w:t>
+        <w:t>Eubanas, G. A., De Dios, N., &amp; Bayona, H. H. (2021, February 26). Are ultraviolet lamps effective in infection prevention and control of COVID-19 infections in public spaces in locations with sustained community transmission? Https://Www.Psmid.Org. Retrieved from https://www.psmid.org/wp-content/uploads/2021/04/NPI_UV-Lamps_20210405.pdf</w:t>
       </w:r>
     </w:p>
     <w:p>
@@ -11825,107 +10847,7 @@
           <w:sz w:val="22"/>
           <w:szCs w:val="22"/>
         </w:rPr>
-        <w:t xml:space="preserve">Fiona Zakaria, Bertin </w:t>
-      </w:r>
-      <w:proofErr w:type="spellStart"/>
-      <w:r>
-        <w:rPr>
-          <w:rFonts w:ascii="Arial" w:eastAsia="Arial" w:hAnsi="Arial" w:cs="Arial"/>
-          <w:bCs/>
-          <w:sz w:val="22"/>
-          <w:szCs w:val="22"/>
-        </w:rPr>
-        <w:t>Harelimana</w:t>
-      </w:r>
-      <w:proofErr w:type="spellEnd"/>
-      <w:r>
-        <w:rPr>
-          <w:rFonts w:ascii="Arial" w:eastAsia="Arial" w:hAnsi="Arial" w:cs="Arial"/>
-          <w:bCs/>
-          <w:sz w:val="22"/>
-          <w:szCs w:val="22"/>
-        </w:rPr>
-        <w:t xml:space="preserve">, Josip </w:t>
-      </w:r>
-      <w:proofErr w:type="spellStart"/>
-      <w:r>
-        <w:rPr>
-          <w:rFonts w:ascii="Arial" w:eastAsia="Arial" w:hAnsi="Arial" w:cs="Arial"/>
-          <w:bCs/>
-          <w:sz w:val="22"/>
-          <w:szCs w:val="22"/>
-        </w:rPr>
-        <w:t>Ćurko</w:t>
-      </w:r>
-      <w:proofErr w:type="spellEnd"/>
-      <w:r>
-        <w:rPr>
-          <w:rFonts w:ascii="Arial" w:eastAsia="Arial" w:hAnsi="Arial" w:cs="Arial"/>
-          <w:bCs/>
-          <w:sz w:val="22"/>
-          <w:szCs w:val="22"/>
-        </w:rPr>
-        <w:t xml:space="preserve">, Jack van de Vossenberg, Hector A. Garcia, Christine Maria </w:t>
-      </w:r>
-      <w:proofErr w:type="spellStart"/>
-      <w:r>
-        <w:rPr>
-          <w:rFonts w:ascii="Arial" w:eastAsia="Arial" w:hAnsi="Arial" w:cs="Arial"/>
-          <w:bCs/>
-          <w:sz w:val="22"/>
-          <w:szCs w:val="22"/>
-        </w:rPr>
-        <w:t>Hooijmans</w:t>
-      </w:r>
-      <w:proofErr w:type="spellEnd"/>
-      <w:r>
-        <w:rPr>
-          <w:rFonts w:ascii="Arial" w:eastAsia="Arial" w:hAnsi="Arial" w:cs="Arial"/>
-          <w:bCs/>
-          <w:sz w:val="22"/>
-          <w:szCs w:val="22"/>
-        </w:rPr>
-        <w:t xml:space="preserve"> &amp; Damir </w:t>
-      </w:r>
-      <w:proofErr w:type="spellStart"/>
-      <w:r>
-        <w:rPr>
-          <w:rFonts w:ascii="Arial" w:eastAsia="Arial" w:hAnsi="Arial" w:cs="Arial"/>
-          <w:bCs/>
-          <w:sz w:val="22"/>
-          <w:szCs w:val="22"/>
-        </w:rPr>
-        <w:t>Brdjanovic</w:t>
-      </w:r>
-      <w:proofErr w:type="spellEnd"/>
-      <w:r>
-        <w:rPr>
-          <w:rFonts w:ascii="Arial" w:eastAsia="Arial" w:hAnsi="Arial" w:cs="Arial"/>
-          <w:bCs/>
-          <w:sz w:val="22"/>
-          <w:szCs w:val="22"/>
-        </w:rPr>
-        <w:t xml:space="preserve"> (2016) Effectiveness of UV-C light irradiation on disinfection of an </w:t>
-      </w:r>
-      <w:proofErr w:type="spellStart"/>
-      <w:r>
-        <w:rPr>
-          <w:rFonts w:ascii="Arial" w:eastAsia="Arial" w:hAnsi="Arial" w:cs="Arial"/>
-          <w:bCs/>
-          <w:sz w:val="22"/>
-          <w:szCs w:val="22"/>
-        </w:rPr>
-        <w:t>eSOS</w:t>
-      </w:r>
-      <w:proofErr w:type="spellEnd"/>
-      <w:r>
-        <w:rPr>
-          <w:rFonts w:ascii="Arial" w:eastAsia="Arial" w:hAnsi="Arial" w:cs="Arial"/>
-          <w:bCs/>
-          <w:sz w:val="22"/>
-          <w:szCs w:val="22"/>
-        </w:rPr>
-        <w:t xml:space="preserve">® smart toilet evaluated in a </w:t>
+        <w:t xml:space="preserve">Fiona Zakaria, Bertin Harelimana, Josip Ćurko, Jack van de Vossenberg, Hector A. Garcia, Christine Maria Hooijmans &amp; Damir Brdjanovic (2016) Effectiveness of UV-C light irradiation on disinfection of an eSOS® smart toilet evaluated in a </w:t>
       </w:r>
       <w:r>
         <w:rPr>
@@ -12124,27 +11046,7 @@
           <w:sz w:val="22"/>
           <w:szCs w:val="22"/>
         </w:rPr>
-        <w:t xml:space="preserve"> </w:t>
-      </w:r>
-      <w:proofErr w:type="spellStart"/>
-      <w:r>
-        <w:rPr>
-          <w:rFonts w:ascii="Arial" w:eastAsia="Arial" w:hAnsi="Arial" w:cs="Arial"/>
-          <w:bCs/>
-          <w:sz w:val="22"/>
-          <w:szCs w:val="22"/>
-        </w:rPr>
-        <w:t>NationalAcademies</w:t>
-      </w:r>
-      <w:proofErr w:type="spellEnd"/>
-      <w:r>
-        <w:rPr>
-          <w:rFonts w:ascii="Arial" w:eastAsia="Arial" w:hAnsi="Arial" w:cs="Arial"/>
-          <w:bCs/>
-          <w:sz w:val="22"/>
-          <w:szCs w:val="22"/>
-        </w:rPr>
-        <w:t xml:space="preserve"> (2021). Does ultraviolet kill the coronavirus? Retrieved from </w:t>
+        <w:t xml:space="preserve"> NationalAcademies (2021). Does ultraviolet kill the coronavirus? Retrieved from </w:t>
       </w:r>
       <w:hyperlink r:id="rId16" w:history="1">
         <w:r>
@@ -12184,47 +11086,7 @@
           <w:szCs w:val="22"/>
         </w:rPr>
         <w:lastRenderedPageBreak/>
-        <w:t xml:space="preserve">Oguma, K., H. Katayama, and S. </w:t>
-      </w:r>
-      <w:proofErr w:type="spellStart"/>
-      <w:r>
-        <w:rPr>
-          <w:rFonts w:ascii="Arial" w:eastAsia="Arial" w:hAnsi="Arial" w:cs="Arial"/>
-          <w:bCs/>
-          <w:sz w:val="22"/>
-          <w:szCs w:val="22"/>
-        </w:rPr>
-        <w:t>Ohgaki</w:t>
-      </w:r>
-      <w:proofErr w:type="spellEnd"/>
-      <w:r>
-        <w:rPr>
-          <w:rFonts w:ascii="Arial" w:eastAsia="Arial" w:hAnsi="Arial" w:cs="Arial"/>
-          <w:bCs/>
-          <w:sz w:val="22"/>
-          <w:szCs w:val="22"/>
-        </w:rPr>
-        <w:t xml:space="preserve">. “Photoreactivation of Escherichia Coli After Low- or Medium-Pressure UV Disinfection Determined by an Endonuclease Sensitive Site Assay.” Environ. </w:t>
-      </w:r>
-      <w:proofErr w:type="spellStart"/>
-      <w:r>
-        <w:rPr>
-          <w:rFonts w:ascii="Arial" w:eastAsia="Arial" w:hAnsi="Arial" w:cs="Arial"/>
-          <w:bCs/>
-          <w:sz w:val="22"/>
-          <w:szCs w:val="22"/>
-        </w:rPr>
-        <w:t>Microbiol</w:t>
-      </w:r>
-      <w:proofErr w:type="spellEnd"/>
-      <w:r>
-        <w:rPr>
-          <w:rFonts w:ascii="Arial" w:eastAsia="Arial" w:hAnsi="Arial" w:cs="Arial"/>
-          <w:bCs/>
-          <w:sz w:val="22"/>
-          <w:szCs w:val="22"/>
-        </w:rPr>
-        <w:t>., vol. 68, no. 12, pp. 6029–6035, 2002, Retrieved from https://doi.org/10.1128/aem.68.12. 6029-6035.2002.</w:t>
+        <w:t>Oguma, K., H. Katayama, and S. Ohgaki. “Photoreactivation of Escherichia Coli After Low- or Medium-Pressure UV Disinfection Determined by an Endonuclease Sensitive Site Assay.” Environ. Microbiol., vol. 68, no. 12, pp. 6029–6035, 2002, Retrieved from https://doi.org/10.1128/aem.68.12. 6029-6035.2002.</w:t>
       </w:r>
     </w:p>
     <w:p>
@@ -12278,27 +11140,7 @@
           <w:sz w:val="22"/>
           <w:szCs w:val="22"/>
         </w:rPr>
-        <w:t xml:space="preserve">Ramos, C. C., Roque, J. L., Sarmiento, D., Suarez, L. E., Sunio, J. T., </w:t>
-      </w:r>
-      <w:proofErr w:type="spellStart"/>
-      <w:r>
-        <w:rPr>
-          <w:rFonts w:ascii="Arial" w:eastAsia="Arial" w:hAnsi="Arial" w:cs="Arial"/>
-          <w:bCs/>
-          <w:sz w:val="22"/>
-          <w:szCs w:val="22"/>
-        </w:rPr>
-        <w:t>Tabungar</w:t>
-      </w:r>
-      <w:proofErr w:type="spellEnd"/>
-      <w:r>
-        <w:rPr>
-          <w:rFonts w:ascii="Arial" w:eastAsia="Arial" w:hAnsi="Arial" w:cs="Arial"/>
-          <w:bCs/>
-          <w:sz w:val="22"/>
-          <w:szCs w:val="22"/>
-        </w:rPr>
-        <w:t>, K. I., Tengco, G. S., Rio, P., &amp; Hilario, A. (2020, November 14). Use of ultraviolet-C in environmental sterilization in hospitals: A systematic review on efficacy and safety. Retrieved from Https://Www.Ncbi.Nlm.Nih.Gov.  https://www.ncbi.nlm.nih.gov/pmc/articles/PMC7644456/?fbclid=IwAR3_L3UDxff7C4FMC9y1SMXL-QtE87HGos9iSe1Say9nFvZ7C-54GVSEddY</w:t>
+        <w:t>Ramos, C. C., Roque, J. L., Sarmiento, D., Suarez, L. E., Sunio, J. T., Tabungar, K. I., Tengco, G. S., Rio, P., &amp; Hilario, A. (2020, November 14). Use of ultraviolet-C in environmental sterilization in hospitals: A systematic review on efficacy and safety. Retrieved from Https://Www.Ncbi.Nlm.Nih.Gov.  https://www.ncbi.nlm.nih.gov/pmc/articles/PMC7644456/?fbclid=IwAR3_L3UDxff7C4FMC9y1SMXL-QtE87HGos9iSe1Say9nFvZ7C-54GVSEddY</w:t>
       </w:r>
     </w:p>
     <w:p>
@@ -12399,7 +11241,6 @@
           <w:szCs w:val="22"/>
         </w:rPr>
       </w:pPr>
-      <w:proofErr w:type="spellStart"/>
       <w:r>
         <w:rPr>
           <w:rFonts w:ascii="Arial" w:eastAsia="Arial" w:hAnsi="Arial" w:cs="Arial"/>
@@ -12407,17 +11248,7 @@
           <w:sz w:val="22"/>
           <w:szCs w:val="22"/>
         </w:rPr>
-        <w:t>Worldometer</w:t>
-      </w:r>
-      <w:proofErr w:type="spellEnd"/>
-      <w:r>
-        <w:rPr>
-          <w:rFonts w:ascii="Arial" w:eastAsia="Arial" w:hAnsi="Arial" w:cs="Arial"/>
-          <w:bCs/>
-          <w:sz w:val="22"/>
-          <w:szCs w:val="22"/>
-        </w:rPr>
-        <w:t xml:space="preserve"> (July 2021). COVID-19 CORONAVIRUS PANDEMIC. Retrieved from </w:t>
+        <w:t xml:space="preserve">Worldometer (July 2021). COVID-19 CORONAVIRUS PANDEMIC. Retrieved from </w:t>
       </w:r>
       <w:hyperlink r:id="rId17" w:history="1">
         <w:r>
@@ -12457,47 +11288,7 @@
           <w:szCs w:val="22"/>
         </w:rPr>
         <w:lastRenderedPageBreak/>
-        <w:t xml:space="preserve">Yamano, N., M. Kunisada, S. </w:t>
-      </w:r>
-      <w:proofErr w:type="spellStart"/>
-      <w:r>
-        <w:rPr>
-          <w:rFonts w:ascii="Arial" w:eastAsia="Arial" w:hAnsi="Arial" w:cs="Arial"/>
-          <w:bCs/>
-          <w:sz w:val="22"/>
-          <w:szCs w:val="22"/>
-        </w:rPr>
-        <w:t>Kaidzu</w:t>
-      </w:r>
-      <w:proofErr w:type="spellEnd"/>
-      <w:r>
-        <w:rPr>
-          <w:rFonts w:ascii="Arial" w:eastAsia="Arial" w:hAnsi="Arial" w:cs="Arial"/>
-          <w:bCs/>
-          <w:sz w:val="22"/>
-          <w:szCs w:val="22"/>
-        </w:rPr>
-        <w:t xml:space="preserve">, et al. “Long-Term Effects of 222-nm Ultraviolet Radiation C Sterilizing Lamps on Mice Susceptible to Ultraviolet Radiation.” </w:t>
-      </w:r>
-      <w:proofErr w:type="spellStart"/>
-      <w:r>
-        <w:rPr>
-          <w:rFonts w:ascii="Arial" w:eastAsia="Arial" w:hAnsi="Arial" w:cs="Arial"/>
-          <w:bCs/>
-          <w:sz w:val="22"/>
-          <w:szCs w:val="22"/>
-        </w:rPr>
-        <w:t>Photobiol</w:t>
-      </w:r>
-      <w:proofErr w:type="spellEnd"/>
-      <w:r>
-        <w:rPr>
-          <w:rFonts w:ascii="Arial" w:eastAsia="Arial" w:hAnsi="Arial" w:cs="Arial"/>
-          <w:bCs/>
-          <w:sz w:val="22"/>
-          <w:szCs w:val="22"/>
-        </w:rPr>
-        <w:t xml:space="preserve">., vol. 96, no. 4, pp. 853–862, 2020, Retrieved from </w:t>
+        <w:t xml:space="preserve">Yamano, N., M. Kunisada, S. Kaidzu, et al. “Long-Term Effects of 222-nm Ultraviolet Radiation C Sterilizing Lamps on Mice Susceptible to Ultraviolet Radiation.” Photobiol., vol. 96, no. 4, pp. 853–862, 2020, Retrieved from </w:t>
       </w:r>
       <w:hyperlink r:id="rId18" w:history="1">
         <w:r>
@@ -12538,7 +11329,6 @@
           <w:szCs w:val="22"/>
         </w:rPr>
       </w:pPr>
-      <w:proofErr w:type="spellStart"/>
       <w:r>
         <w:rPr>
           <w:rFonts w:ascii="Arial" w:eastAsia="Arial" w:hAnsi="Arial" w:cs="Arial"/>
@@ -12546,17 +11336,7 @@
           <w:sz w:val="22"/>
           <w:szCs w:val="22"/>
         </w:rPr>
-        <w:t>Acasestudy</w:t>
-      </w:r>
-      <w:proofErr w:type="spellEnd"/>
-      <w:r>
-        <w:rPr>
-          <w:rFonts w:ascii="Arial" w:eastAsia="Arial" w:hAnsi="Arial" w:cs="Arial"/>
-          <w:bCs/>
-          <w:sz w:val="22"/>
-          <w:szCs w:val="22"/>
-        </w:rPr>
-        <w:t xml:space="preserve"> (2021). What is qualitative research design? Methods and types. Retrieved from </w:t>
+        <w:t xml:space="preserve">Acasestudy (2021). What is qualitative research design? Methods and types. Retrieved from </w:t>
       </w:r>
       <w:r>
         <w:rPr>
@@ -13384,23 +12164,13 @@
                 <w:szCs w:val="22"/>
               </w:rPr>
             </w:pPr>
-            <w:proofErr w:type="spellStart"/>
             <w:r>
               <w:rPr>
                 <w:rFonts w:ascii="Arial" w:eastAsia="Arial" w:hAnsi="Arial" w:cs="Arial"/>
                 <w:sz w:val="22"/>
                 <w:szCs w:val="22"/>
               </w:rPr>
-              <w:t>BSCpE</w:t>
-            </w:r>
-            <w:proofErr w:type="spellEnd"/>
-            <w:r>
-              <w:rPr>
-                <w:rFonts w:ascii="Arial" w:eastAsia="Arial" w:hAnsi="Arial" w:cs="Arial"/>
-                <w:sz w:val="22"/>
-                <w:szCs w:val="22"/>
-              </w:rPr>
-              <w:t xml:space="preserve"> </w:t>
+              <w:t xml:space="preserve">BSCpE </w:t>
             </w:r>
             <w:r>
               <w:rPr>
@@ -14283,25 +13053,7 @@
                 <w:sz w:val="20"/>
                 <w:szCs w:val="20"/>
               </w:rPr>
-              <w:t xml:space="preserve">Consider adding how to verify the effectivity/ effectiveness of your disinfection device. Maximize the use of Arduino (example: sending </w:t>
-            </w:r>
-            <w:proofErr w:type="spellStart"/>
-            <w:r>
-              <w:rPr>
-                <w:rFonts w:ascii="Arial" w:eastAsia="Arial" w:hAnsi="Arial" w:cs="Arial"/>
-                <w:sz w:val="20"/>
-                <w:szCs w:val="20"/>
-              </w:rPr>
-              <w:t>sms</w:t>
-            </w:r>
-            <w:proofErr w:type="spellEnd"/>
-            <w:r>
-              <w:rPr>
-                <w:rFonts w:ascii="Arial" w:eastAsia="Arial" w:hAnsi="Arial" w:cs="Arial"/>
-                <w:sz w:val="20"/>
-                <w:szCs w:val="20"/>
-              </w:rPr>
-              <w:t xml:space="preserve"> about the status of the disinfection and the device)</w:t>
+              <w:t>Consider adding how to verify the effectivity/ effectiveness of your disinfection device. Maximize the use of Arduino (example: sending sms about the status of the disinfection and the device)</w:t>
             </w:r>
           </w:p>
           <w:p>
@@ -14378,36 +13130,8 @@
                 <w:sz w:val="20"/>
                 <w:szCs w:val="20"/>
               </w:rPr>
-              <w:t xml:space="preserve">Add </w:t>
+              <w:t>Add gsm shield for sending message to the owner of the item being sanitized. Apply this prototype to laboratory subjects, include the counting of object being sanitized. Provide clinical lab test result in front of your subject to denote that it is calibra</w:t>
             </w:r>
-            <w:proofErr w:type="spellStart"/>
-            <w:r>
-              <w:rPr>
-                <w:rFonts w:ascii="Arial" w:hAnsi="Arial" w:cs="Arial"/>
-                <w:sz w:val="20"/>
-                <w:szCs w:val="20"/>
-              </w:rPr>
-              <w:t>gsm</w:t>
-            </w:r>
-            <w:proofErr w:type="spellEnd"/>
-            <w:r>
-              <w:rPr>
-                <w:rFonts w:ascii="Arial" w:hAnsi="Arial" w:cs="Arial"/>
-                <w:sz w:val="20"/>
-                <w:szCs w:val="20"/>
-              </w:rPr>
-              <w:t xml:space="preserve"> shield for sending message to the owner of the item being sanitized. Apply this prototype to laboratory subjects, include the counting of object being sanitized. Provide clinical lab test result in front of your subject to denote that it is </w:t>
-            </w:r>
-            <w:proofErr w:type="spellStart"/>
-            <w:r>
-              <w:rPr>
-                <w:rFonts w:ascii="Arial" w:hAnsi="Arial" w:cs="Arial"/>
-                <w:sz w:val="20"/>
-                <w:szCs w:val="20"/>
-              </w:rPr>
-              <w:t>calibra</w:t>
-            </w:r>
-            <w:proofErr w:type="spellEnd"/>
             <w:r>
               <w:rPr>
                 <w:rFonts w:ascii="Arial" w:hAnsi="Arial" w:cs="Arial"/>
@@ -14478,33 +13202,15 @@
           <w:sz w:val="18"/>
           <w:szCs w:val="18"/>
         </w:rPr>
-        <w:t xml:space="preserve">The data shown above are acquired from the filled-out Panel Evaluation Form in Google Forms. Should there be any error on this report, please notify the </w:t>
-      </w:r>
-      <w:proofErr w:type="spellStart"/>
-      <w:r>
-        <w:rPr>
-          <w:rFonts w:ascii="Arial" w:eastAsia="Arial" w:hAnsi="Arial" w:cs="Arial"/>
+        <w:t>The data shown above are acquired from the filled-out Panel Evaluation Form in Google Forms. Should there be any error on this report, please notify the CpE Research Committee for verification.</w:t>
+      </w:r>
+      <w:r>
+        <w:rPr>
+          <w:rFonts w:ascii="Arial" w:eastAsia="Arial" w:hAnsi="Arial" w:cs="Arial"/>
+          <w:b/>
           <w:sz w:val="18"/>
           <w:szCs w:val="18"/>
         </w:rPr>
-        <w:t>CpE</w:t>
-      </w:r>
-      <w:proofErr w:type="spellEnd"/>
-      <w:r>
-        <w:rPr>
-          <w:rFonts w:ascii="Arial" w:eastAsia="Arial" w:hAnsi="Arial" w:cs="Arial"/>
-          <w:sz w:val="18"/>
-          <w:szCs w:val="18"/>
-        </w:rPr>
-        <w:t xml:space="preserve"> Research Committee for verification.</w:t>
-      </w:r>
-      <w:r>
-        <w:rPr>
-          <w:rFonts w:ascii="Arial" w:eastAsia="Arial" w:hAnsi="Arial" w:cs="Arial"/>
-          <w:b/>
-          <w:sz w:val="18"/>
-          <w:szCs w:val="18"/>
-        </w:rPr>
         <w:t xml:space="preserve"> </w:t>
       </w:r>
     </w:p>
@@ -14602,6 +13308,7 @@
       <w:r>
         <w:rPr>
           <w:bCs/>
+          <w:noProof/>
           <w:sz w:val="22"/>
           <w:szCs w:val="22"/>
         </w:rPr>
@@ -14658,6 +13365,148 @@
       <w:pPr>
         <w:ind w:left="142" w:right="135"/>
         <w:jc w:val="center"/>
+      </w:pPr>
+    </w:p>
+    <w:p>
+      <w:pPr>
+        <w:ind w:left="142" w:right="135"/>
+        <w:jc w:val="center"/>
+      </w:pPr>
+    </w:p>
+    <w:p>
+      <w:pPr>
+        <w:ind w:right="135"/>
+      </w:pPr>
+    </w:p>
+    <w:p>
+      <w:pPr>
+        <w:ind w:left="13" w:right="3" w:hanging="10"/>
+        <w:jc w:val="center"/>
+        <w:rPr>
+          <w:rFonts w:ascii="Arial" w:eastAsia="Arial" w:hAnsi="Arial" w:cs="Arial"/>
+          <w:b/>
+          <w:sz w:val="22"/>
+          <w:szCs w:val="22"/>
+        </w:rPr>
+      </w:pPr>
+      <w:r>
+        <w:rPr>
+          <w:rFonts w:ascii="Arial" w:eastAsia="Arial" w:hAnsi="Arial" w:cs="Arial"/>
+          <w:b/>
+          <w:sz w:val="22"/>
+          <w:szCs w:val="22"/>
+        </w:rPr>
+        <w:t xml:space="preserve">Appendix </w:t>
+      </w:r>
+      <w:r>
+        <w:rPr>
+          <w:rFonts w:ascii="Arial" w:eastAsia="Arial" w:hAnsi="Arial" w:cs="Arial"/>
+          <w:b/>
+          <w:sz w:val="22"/>
+          <w:szCs w:val="22"/>
+        </w:rPr>
+        <w:t>4</w:t>
+      </w:r>
+    </w:p>
+    <w:p>
+      <w:pPr>
+        <w:ind w:left="13" w:right="3" w:hanging="10"/>
+        <w:jc w:val="center"/>
+        <w:rPr>
+          <w:rFonts w:ascii="Arial" w:eastAsia="Arial" w:hAnsi="Arial" w:cs="Arial"/>
+          <w:b/>
+        </w:rPr>
+      </w:pPr>
+    </w:p>
+    <w:p>
+      <w:pPr>
+        <w:ind w:left="142" w:right="135"/>
+        <w:jc w:val="center"/>
+        <w:rPr>
+          <w:rFonts w:ascii="Arial" w:eastAsia="Arial" w:hAnsi="Arial" w:cs="Arial"/>
+          <w:bCs/>
+          <w:sz w:val="22"/>
+          <w:szCs w:val="22"/>
+        </w:rPr>
+      </w:pPr>
+      <w:r>
+        <w:rPr>
+          <w:rFonts w:ascii="Arial" w:eastAsia="Arial" w:hAnsi="Arial" w:cs="Arial"/>
+          <w:bCs/>
+          <w:sz w:val="22"/>
+          <w:szCs w:val="22"/>
+        </w:rPr>
+        <w:t>PLANNED DIMENSIONS</w:t>
+      </w:r>
+    </w:p>
+    <w:p>
+      <w:pPr>
+        <w:ind w:left="142" w:right="135"/>
+        <w:jc w:val="center"/>
+        <w:rPr>
+          <w:bCs/>
+          <w:sz w:val="22"/>
+          <w:szCs w:val="22"/>
+        </w:rPr>
+      </w:pPr>
+      <w:r>
+        <w:rPr>
+          <w:noProof/>
+        </w:rPr>
+        <w:drawing>
+          <wp:inline distT="0" distB="0" distL="0" distR="0" wp14:anchorId="1C39F090" wp14:editId="430F88EF">
+            <wp:extent cx="5773189" cy="4331228"/>
+            <wp:effectExtent l="0" t="2857" r="0" b="0"/>
+            <wp:docPr id="26" name="Picture 26"/>
+            <wp:cNvGraphicFramePr>
+              <a:graphicFrameLocks xmlns:a="http://schemas.openxmlformats.org/drawingml/2006/main" noChangeAspect="1"/>
+            </wp:cNvGraphicFramePr>
+            <a:graphic xmlns:a="http://schemas.openxmlformats.org/drawingml/2006/main">
+              <a:graphicData uri="http://schemas.openxmlformats.org/drawingml/2006/picture">
+                <pic:pic xmlns:pic="http://schemas.openxmlformats.org/drawingml/2006/picture">
+                  <pic:nvPicPr>
+                    <pic:cNvPr id="0" name="Picture 1"/>
+                    <pic:cNvPicPr>
+                      <a:picLocks noChangeAspect="1" noChangeArrowheads="1"/>
+                    </pic:cNvPicPr>
+                  </pic:nvPicPr>
+                  <pic:blipFill>
+                    <a:blip r:embed="rId21">
+                      <a:extLst>
+                        <a:ext uri="{28A0092B-C50C-407E-A947-70E740481C1C}">
+                          <a14:useLocalDpi xmlns:a14="http://schemas.microsoft.com/office/drawing/2010/main" val="0"/>
+                        </a:ext>
+                      </a:extLst>
+                    </a:blip>
+                    <a:srcRect/>
+                    <a:stretch>
+                      <a:fillRect/>
+                    </a:stretch>
+                  </pic:blipFill>
+                  <pic:spPr bwMode="auto">
+                    <a:xfrm rot="5400000">
+                      <a:off x="0" y="0"/>
+                      <a:ext cx="5801466" cy="4352443"/>
+                    </a:xfrm>
+                    <a:prstGeom prst="rect">
+                      <a:avLst/>
+                    </a:prstGeom>
+                    <a:noFill/>
+                    <a:ln>
+                      <a:noFill/>
+                    </a:ln>
+                  </pic:spPr>
+                </pic:pic>
+              </a:graphicData>
+            </a:graphic>
+          </wp:inline>
+        </w:drawing>
+      </w:r>
+    </w:p>
+    <w:p>
+      <w:pPr>
+        <w:ind w:left="142" w:right="135"/>
+        <w:jc w:val="center"/>
         <w:rPr>
           <w:rFonts w:ascii="Arial" w:hAnsi="Arial" w:cs="Arial"/>
           <w:noProof/>
@@ -14672,6 +13521,18 @@
         <w:jc w:val="center"/>
         <w:rPr>
           <w:rFonts w:ascii="Arial" w:hAnsi="Arial" w:cs="Arial"/>
+          <w:noProof/>
+          <w:sz w:val="22"/>
+          <w:szCs w:val="22"/>
+        </w:rPr>
+      </w:pPr>
+    </w:p>
+    <w:p>
+      <w:pPr>
+        <w:ind w:left="142" w:right="135"/>
+        <w:jc w:val="center"/>
+        <w:rPr>
+          <w:rFonts w:ascii="Arial" w:hAnsi="Arial" w:cs="Arial"/>
           <w:sz w:val="22"/>
           <w:szCs w:val="22"/>
         </w:rPr>
@@ -14708,6 +13569,7 @@
           <w:sz w:val="22"/>
           <w:szCs w:val="22"/>
         </w:rPr>
+        <w:lastRenderedPageBreak/>
         <w:t xml:space="preserve">Source Code </w:t>
       </w:r>
     </w:p>
@@ -14922,12 +13784,12 @@
     </w:p>
     <w:p/>
     <w:sectPr>
-      <w:headerReference w:type="even" r:id="rId21"/>
-      <w:headerReference w:type="default" r:id="rId22"/>
-      <w:footerReference w:type="even" r:id="rId23"/>
-      <w:footerReference w:type="default" r:id="rId24"/>
-      <w:headerReference w:type="first" r:id="rId25"/>
-      <w:footerReference w:type="first" r:id="rId26"/>
+      <w:headerReference w:type="even" r:id="rId22"/>
+      <w:headerReference w:type="default" r:id="rId23"/>
+      <w:footerReference w:type="even" r:id="rId24"/>
+      <w:footerReference w:type="default" r:id="rId25"/>
+      <w:headerReference w:type="first" r:id="rId26"/>
+      <w:footerReference w:type="first" r:id="rId27"/>
       <w:pgSz w:w="12240" w:h="15840"/>
       <w:pgMar w:top="1440" w:right="1440" w:bottom="1440" w:left="2160" w:header="720" w:footer="720" w:gutter="0"/>
       <w:pgNumType w:start="0"/>
@@ -15354,7 +14216,7 @@
             </wp:anchor>
           </w:drawing>
         </mc:Choice>
-        <mc:Fallback xmlns:a14="http://schemas.microsoft.com/office/drawing/2010/main" xmlns:pic="http://schemas.openxmlformats.org/drawingml/2006/picture" xmlns:a="http://schemas.openxmlformats.org/drawingml/2006/main">
+        <mc:Fallback xmlns:a="http://schemas.openxmlformats.org/drawingml/2006/main" xmlns:pic="http://schemas.openxmlformats.org/drawingml/2006/picture" xmlns:a14="http://schemas.microsoft.com/office/drawing/2010/main">
           <w:pict w14:anchorId="6AEAB0B2">
             <v:line id="Straight Connector 57" style="position:absolute;z-index:251670528;visibility:visible;mso-wrap-style:square;mso-width-percent:0;mso-height-percent:0;mso-wrap-distance-left:0;mso-wrap-distance-top:0;mso-wrap-distance-right:0;mso-wrap-distance-bottom:0;mso-position-horizontal:left;mso-position-horizontal-relative:right-margin-area;mso-position-vertical:absolute;mso-position-vertical-relative:text;mso-width-percent:0;mso-height-percent:0;mso-width-relative:page;mso-height-relative:page" o:spid="_x0000_s1026" o:allowincell="f" from="0,-36pt" to="0,756pt" w14:anchorId="511A4B6B" o:gfxdata="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">
               <o:lock v:ext="edit" shapetype="f"/>
@@ -15424,7 +14286,7 @@
             </wp:anchor>
           </w:drawing>
         </mc:Choice>
-        <mc:Fallback xmlns:a14="http://schemas.microsoft.com/office/drawing/2010/main" xmlns:pic="http://schemas.openxmlformats.org/drawingml/2006/picture" xmlns:a="http://schemas.openxmlformats.org/drawingml/2006/main">
+        <mc:Fallback xmlns:a="http://schemas.openxmlformats.org/drawingml/2006/main" xmlns:pic="http://schemas.openxmlformats.org/drawingml/2006/picture" xmlns:a14="http://schemas.microsoft.com/office/drawing/2010/main">
           <w:pict w14:anchorId="2E2B7DA9">
             <v:line id="Straight Connector 56" style="position:absolute;z-index:251671552;visibility:visible;mso-wrap-style:square;mso-width-percent:0;mso-height-percent:0;mso-wrap-distance-left:0;mso-wrap-distance-top:0;mso-wrap-distance-right:0;mso-wrap-distance-bottom:0;mso-position-horizontal:absolute;mso-position-horizontal-relative:text;mso-position-vertical:absolute;mso-position-vertical-relative:text;mso-width-percent:0;mso-height-percent:0;mso-width-relative:page;mso-height-relative:page" o:spid="_x0000_s1026" o:allowincell="f" from="0,-36pt" to="0,756pt" w14:anchorId="15E3364D" o:gfxdata="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">
               <o:lock v:ext="edit" shapetype="f"/>
@@ -16059,7 +14921,7 @@
             </wp:anchor>
           </w:drawing>
         </mc:Choice>
-        <mc:Fallback xmlns:a14="http://schemas.microsoft.com/office/drawing/2010/main" xmlns:pic="http://schemas.openxmlformats.org/drawingml/2006/picture" xmlns:a="http://schemas.openxmlformats.org/drawingml/2006/main">
+        <mc:Fallback xmlns:a="http://schemas.openxmlformats.org/drawingml/2006/main" xmlns:pic="http://schemas.openxmlformats.org/drawingml/2006/picture" xmlns:a14="http://schemas.microsoft.com/office/drawing/2010/main">
           <w:pict w14:anchorId="534E6934">
             <v:group id="Group 3" style="position:absolute;margin-left:-108.85pt;margin-top:22.2pt;width:612pt;height:18pt;z-index:251676672" coordsize="12240,360" o:spid="_x0000_s1026" w14:anchorId="0063858A" o:gfxdata="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">
               <v:line id="Straight Connector 60" style="position:absolute;visibility:visible;mso-wrap-style:square" o:spid="_x0000_s1027" o:connectortype="straight" from="0,0" to="12240,0" o:gfxdata="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"/>
@@ -16538,7 +15400,7 @@
             </wp:anchor>
           </w:drawing>
         </mc:Choice>
-        <mc:Fallback xmlns:a14="http://schemas.microsoft.com/office/drawing/2010/main" xmlns:pic="http://schemas.openxmlformats.org/drawingml/2006/picture" xmlns:a="http://schemas.openxmlformats.org/drawingml/2006/main">
+        <mc:Fallback xmlns:a="http://schemas.openxmlformats.org/drawingml/2006/main" xmlns:pic="http://schemas.openxmlformats.org/drawingml/2006/picture" xmlns:a14="http://schemas.microsoft.com/office/drawing/2010/main">
           <w:pict w14:anchorId="3707D1BC">
             <v:line id="Straight Connector 36" style="position:absolute;z-index:251663360;visibility:visible;mso-wrap-style:square;mso-width-percent:0;mso-height-percent:0;mso-wrap-distance-left:0;mso-wrap-distance-top:0;mso-wrap-distance-right:0;mso-wrap-distance-bottom:0;mso-position-horizontal:left;mso-position-horizontal-relative:right-margin-area;mso-position-vertical:absolute;mso-position-vertical-relative:text;mso-width-percent:0;mso-height-percent:0;mso-width-relative:page;mso-height-relative:page" o:spid="_x0000_s1026" o:allowincell="f" from="0,-36pt" to="0,756pt" w14:anchorId="427A64EA" o:gfxdata="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">
               <o:lock v:ext="edit" shapetype="f"/>
@@ -16608,7 +15470,7 @@
             </wp:anchor>
           </w:drawing>
         </mc:Choice>
-        <mc:Fallback xmlns:a14="http://schemas.microsoft.com/office/drawing/2010/main" xmlns:pic="http://schemas.openxmlformats.org/drawingml/2006/picture" xmlns:a="http://schemas.openxmlformats.org/drawingml/2006/main">
+        <mc:Fallback xmlns:a="http://schemas.openxmlformats.org/drawingml/2006/main" xmlns:pic="http://schemas.openxmlformats.org/drawingml/2006/picture" xmlns:a14="http://schemas.microsoft.com/office/drawing/2010/main">
           <w:pict w14:anchorId="4DCC5795">
             <v:line id="Straight Connector 35" style="position:absolute;z-index:251664384;visibility:visible;mso-wrap-style:square;mso-width-percent:0;mso-height-percent:0;mso-wrap-distance-left:0;mso-wrap-distance-top:0;mso-wrap-distance-right:0;mso-wrap-distance-bottom:0;mso-position-horizontal:absolute;mso-position-horizontal-relative:text;mso-position-vertical:absolute;mso-position-vertical-relative:text;mso-width-percent:0;mso-height-percent:0;mso-width-relative:page;mso-height-relative:page" o:spid="_x0000_s1026" o:allowincell="f" from="0,-36pt" to="0,756pt" w14:anchorId="731F18BC" o:gfxdata="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">
               <o:lock v:ext="edit" shapetype="f"/>
@@ -17124,7 +15986,7 @@
             </wp:anchor>
           </w:drawing>
         </mc:Choice>
-        <mc:Fallback xmlns:a14="http://schemas.microsoft.com/office/drawing/2010/main" xmlns:pic="http://schemas.openxmlformats.org/drawingml/2006/picture" xmlns:a="http://schemas.openxmlformats.org/drawingml/2006/main">
+        <mc:Fallback xmlns:a="http://schemas.openxmlformats.org/drawingml/2006/main" xmlns:pic="http://schemas.openxmlformats.org/drawingml/2006/picture" xmlns:a14="http://schemas.microsoft.com/office/drawing/2010/main">
           <w:pict w14:anchorId="4FC21256">
             <v:group id="Group 3" style="position:absolute;margin-left:-108.75pt;margin-top:22.2pt;width:612pt;height:18pt;z-index:251669504;mso-width-relative:margin;mso-height-relative:margin" coordsize="12240,360" o:spid="_x0000_s1026" w14:anchorId="1F773755" o:gfxdata="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">
               <v:line id="Straight Connector 44" style="position:absolute;visibility:visible;mso-wrap-style:square" o:spid="_x0000_s1027" o:connectortype="straight" from="0,0" to="12240,0" o:gfxdata="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"/>
@@ -18327,37 +17189,37 @@
       </w:pPr>
     </w:lvl>
   </w:abstractNum>
-  <w:num w:numId="1">
+  <w:num w:numId="1" w16cid:durableId="1450203022">
     <w:abstractNumId w:val="10"/>
   </w:num>
-  <w:num w:numId="2">
+  <w:num w:numId="2" w16cid:durableId="1701082631">
     <w:abstractNumId w:val="6"/>
   </w:num>
-  <w:num w:numId="3">
+  <w:num w:numId="3" w16cid:durableId="235361831">
     <w:abstractNumId w:val="0"/>
   </w:num>
-  <w:num w:numId="4">
+  <w:num w:numId="4" w16cid:durableId="1674263507">
     <w:abstractNumId w:val="4"/>
   </w:num>
-  <w:num w:numId="5">
+  <w:num w:numId="5" w16cid:durableId="624820768">
     <w:abstractNumId w:val="5"/>
   </w:num>
-  <w:num w:numId="6">
+  <w:num w:numId="6" w16cid:durableId="975187191">
     <w:abstractNumId w:val="3"/>
   </w:num>
-  <w:num w:numId="7">
+  <w:num w:numId="7" w16cid:durableId="577600015">
     <w:abstractNumId w:val="9"/>
   </w:num>
-  <w:num w:numId="8">
+  <w:num w:numId="8" w16cid:durableId="1247767920">
     <w:abstractNumId w:val="8"/>
   </w:num>
-  <w:num w:numId="9">
+  <w:num w:numId="9" w16cid:durableId="100421679">
     <w:abstractNumId w:val="2"/>
   </w:num>
-  <w:num w:numId="10">
+  <w:num w:numId="10" w16cid:durableId="485632633">
     <w:abstractNumId w:val="1"/>
   </w:num>
-  <w:num w:numId="11">
+  <w:num w:numId="11" w16cid:durableId="1901285529">
     <w:abstractNumId w:val="7"/>
   </w:num>
 </w:numbering>

</xml_diff>